<commit_message>
finished testing how db works
</commit_message>
<xml_diff>
--- a/docs/srs-document/srs-document v4.0.docx
+++ b/docs/srs-document/srs-document v4.0.docx
@@ -25,701 +25,94 @@
             <w:rPr>
               <w:noProof/>
             </w:rPr>
-            <mc:AlternateContent>
-              <mc:Choice Requires="wpg">
-                <w:drawing>
-                  <wp:anchor distT="0" distB="0" distL="114300" distR="114300" simplePos="0" relativeHeight="251662336" behindDoc="0" locked="0" layoutInCell="1" allowOverlap="1" wp14:anchorId="0D0EC803" wp14:editId="0B1BC80D">
-                    <wp:simplePos x="0" y="0"/>
-                    <wp:positionH relativeFrom="page">
-                      <wp:align>center</wp:align>
-                    </wp:positionH>
-                    <mc:AlternateContent>
-                      <mc:Choice Requires="wp14">
-                        <wp:positionV relativeFrom="page">
-                          <wp14:pctPosVOffset>2300</wp14:pctPosVOffset>
-                        </wp:positionV>
-                      </mc:Choice>
-                      <mc:Fallback>
-                        <wp:positionV relativeFrom="page">
-                          <wp:posOffset>231140</wp:posOffset>
-                        </wp:positionV>
-                      </mc:Fallback>
-                    </mc:AlternateContent>
-                    <wp:extent cx="7315200" cy="1215391"/>
-                    <wp:effectExtent l="0" t="0" r="1270" b="1905"/>
-                    <wp:wrapNone/>
-                    <wp:docPr id="149" name="Group 149"/>
-                    <wp:cNvGraphicFramePr/>
-                    <a:graphic xmlns:a="http://schemas.openxmlformats.org/drawingml/2006/main">
-                      <a:graphicData uri="http://schemas.microsoft.com/office/word/2010/wordprocessingGroup">
-                        <wpg:wgp>
-                          <wpg:cNvGrpSpPr/>
-                          <wpg:grpSpPr>
-                            <a:xfrm>
-                              <a:off x="0" y="0"/>
-                              <a:ext cx="7315200" cy="1215391"/>
-                              <a:chOff x="0" y="-1"/>
-                              <a:chExt cx="7315200" cy="1216153"/>
-                            </a:xfrm>
-                          </wpg:grpSpPr>
-                          <wps:wsp>
-                            <wps:cNvPr id="150" name="Rectangle 51"/>
-                            <wps:cNvSpPr/>
-                            <wps:spPr>
-                              <a:xfrm>
-                                <a:off x="0" y="-1"/>
-                                <a:ext cx="7315200" cy="1130373"/>
-                              </a:xfrm>
-                              <a:custGeom>
-                                <a:avLst/>
-                                <a:gdLst>
-                                  <a:gd name="connsiteX0" fmla="*/ 0 w 7312660"/>
-                                  <a:gd name="connsiteY0" fmla="*/ 0 h 1215390"/>
-                                  <a:gd name="connsiteX1" fmla="*/ 7312660 w 7312660"/>
-                                  <a:gd name="connsiteY1" fmla="*/ 0 h 1215390"/>
-                                  <a:gd name="connsiteX2" fmla="*/ 7312660 w 7312660"/>
-                                  <a:gd name="connsiteY2" fmla="*/ 1215390 h 1215390"/>
-                                  <a:gd name="connsiteX3" fmla="*/ 0 w 7312660"/>
-                                  <a:gd name="connsiteY3" fmla="*/ 1215390 h 1215390"/>
-                                  <a:gd name="connsiteX4" fmla="*/ 0 w 7312660"/>
-                                  <a:gd name="connsiteY4" fmla="*/ 0 h 1215390"/>
-                                  <a:gd name="connsiteX0" fmla="*/ 0 w 7312660"/>
-                                  <a:gd name="connsiteY0" fmla="*/ 0 h 1215390"/>
-                                  <a:gd name="connsiteX1" fmla="*/ 7312660 w 7312660"/>
-                                  <a:gd name="connsiteY1" fmla="*/ 0 h 1215390"/>
-                                  <a:gd name="connsiteX2" fmla="*/ 7312660 w 7312660"/>
-                                  <a:gd name="connsiteY2" fmla="*/ 1215390 h 1215390"/>
-                                  <a:gd name="connsiteX3" fmla="*/ 3667125 w 7312660"/>
-                                  <a:gd name="connsiteY3" fmla="*/ 1209675 h 1215390"/>
-                                  <a:gd name="connsiteX4" fmla="*/ 0 w 7312660"/>
-                                  <a:gd name="connsiteY4" fmla="*/ 1215390 h 1215390"/>
-                                  <a:gd name="connsiteX5" fmla="*/ 0 w 7312660"/>
-                                  <a:gd name="connsiteY5" fmla="*/ 0 h 1215390"/>
-                                  <a:gd name="connsiteX0" fmla="*/ 0 w 7312660"/>
-                                  <a:gd name="connsiteY0" fmla="*/ 0 h 1215390"/>
-                                  <a:gd name="connsiteX1" fmla="*/ 7312660 w 7312660"/>
-                                  <a:gd name="connsiteY1" fmla="*/ 0 h 1215390"/>
-                                  <a:gd name="connsiteX2" fmla="*/ 7312660 w 7312660"/>
-                                  <a:gd name="connsiteY2" fmla="*/ 1215390 h 1215390"/>
-                                  <a:gd name="connsiteX3" fmla="*/ 3619500 w 7312660"/>
-                                  <a:gd name="connsiteY3" fmla="*/ 733425 h 1215390"/>
-                                  <a:gd name="connsiteX4" fmla="*/ 0 w 7312660"/>
-                                  <a:gd name="connsiteY4" fmla="*/ 1215390 h 1215390"/>
-                                  <a:gd name="connsiteX5" fmla="*/ 0 w 7312660"/>
-                                  <a:gd name="connsiteY5" fmla="*/ 0 h 1215390"/>
-                                  <a:gd name="connsiteX0" fmla="*/ 0 w 7312660"/>
-                                  <a:gd name="connsiteY0" fmla="*/ 0 h 1215390"/>
-                                  <a:gd name="connsiteX1" fmla="*/ 7312660 w 7312660"/>
-                                  <a:gd name="connsiteY1" fmla="*/ 0 h 1215390"/>
-                                  <a:gd name="connsiteX2" fmla="*/ 7312660 w 7312660"/>
-                                  <a:gd name="connsiteY2" fmla="*/ 1129665 h 1215390"/>
-                                  <a:gd name="connsiteX3" fmla="*/ 3619500 w 7312660"/>
-                                  <a:gd name="connsiteY3" fmla="*/ 733425 h 1215390"/>
-                                  <a:gd name="connsiteX4" fmla="*/ 0 w 7312660"/>
-                                  <a:gd name="connsiteY4" fmla="*/ 1215390 h 1215390"/>
-                                  <a:gd name="connsiteX5" fmla="*/ 0 w 7312660"/>
-                                  <a:gd name="connsiteY5" fmla="*/ 0 h 1215390"/>
-                                  <a:gd name="connsiteX0" fmla="*/ 9525 w 7322185"/>
-                                  <a:gd name="connsiteY0" fmla="*/ 0 h 1129665"/>
-                                  <a:gd name="connsiteX1" fmla="*/ 7322185 w 7322185"/>
-                                  <a:gd name="connsiteY1" fmla="*/ 0 h 1129665"/>
-                                  <a:gd name="connsiteX2" fmla="*/ 7322185 w 7322185"/>
-                                  <a:gd name="connsiteY2" fmla="*/ 1129665 h 1129665"/>
-                                  <a:gd name="connsiteX3" fmla="*/ 3629025 w 7322185"/>
-                                  <a:gd name="connsiteY3" fmla="*/ 733425 h 1129665"/>
-                                  <a:gd name="connsiteX4" fmla="*/ 0 w 7322185"/>
-                                  <a:gd name="connsiteY4" fmla="*/ 1091565 h 1129665"/>
-                                  <a:gd name="connsiteX5" fmla="*/ 9525 w 7322185"/>
-                                  <a:gd name="connsiteY5" fmla="*/ 0 h 1129665"/>
-                                  <a:gd name="connsiteX0" fmla="*/ 0 w 7312660"/>
-                                  <a:gd name="connsiteY0" fmla="*/ 0 h 1129665"/>
-                                  <a:gd name="connsiteX1" fmla="*/ 7312660 w 7312660"/>
-                                  <a:gd name="connsiteY1" fmla="*/ 0 h 1129665"/>
-                                  <a:gd name="connsiteX2" fmla="*/ 7312660 w 7312660"/>
-                                  <a:gd name="connsiteY2" fmla="*/ 1129665 h 1129665"/>
-                                  <a:gd name="connsiteX3" fmla="*/ 3619500 w 7312660"/>
-                                  <a:gd name="connsiteY3" fmla="*/ 733425 h 1129665"/>
-                                  <a:gd name="connsiteX4" fmla="*/ 0 w 7312660"/>
-                                  <a:gd name="connsiteY4" fmla="*/ 1091565 h 1129665"/>
-                                  <a:gd name="connsiteX5" fmla="*/ 0 w 7312660"/>
-                                  <a:gd name="connsiteY5" fmla="*/ 0 h 1129665"/>
-                                </a:gdLst>
-                                <a:ahLst/>
-                                <a:cxnLst>
-                                  <a:cxn ang="0">
-                                    <a:pos x="connsiteX0" y="connsiteY0"/>
-                                  </a:cxn>
-                                  <a:cxn ang="0">
-                                    <a:pos x="connsiteX1" y="connsiteY1"/>
-                                  </a:cxn>
-                                  <a:cxn ang="0">
-                                    <a:pos x="connsiteX2" y="connsiteY2"/>
-                                  </a:cxn>
-                                  <a:cxn ang="0">
-                                    <a:pos x="connsiteX3" y="connsiteY3"/>
-                                  </a:cxn>
-                                  <a:cxn ang="0">
-                                    <a:pos x="connsiteX4" y="connsiteY4"/>
-                                  </a:cxn>
-                                  <a:cxn ang="0">
-                                    <a:pos x="connsiteX5" y="connsiteY5"/>
-                                  </a:cxn>
-                                </a:cxnLst>
-                                <a:rect l="l" t="t" r="r" b="b"/>
-                                <a:pathLst>
-                                  <a:path w="7312660" h="1129665">
-                                    <a:moveTo>
-                                      <a:pt x="0" y="0"/>
-                                    </a:moveTo>
-                                    <a:lnTo>
-                                      <a:pt x="7312660" y="0"/>
-                                    </a:lnTo>
-                                    <a:lnTo>
-                                      <a:pt x="7312660" y="1129665"/>
-                                    </a:lnTo>
-                                    <a:lnTo>
-                                      <a:pt x="3619500" y="733425"/>
-                                    </a:lnTo>
-                                    <a:lnTo>
-                                      <a:pt x="0" y="1091565"/>
-                                    </a:lnTo>
-                                    <a:lnTo>
-                                      <a:pt x="0" y="0"/>
-                                    </a:lnTo>
-                                    <a:close/>
-                                  </a:path>
-                                </a:pathLst>
-                              </a:custGeom>
-                              <a:ln>
-                                <a:noFill/>
-                              </a:ln>
-                            </wps:spPr>
-                            <wps:style>
-                              <a:lnRef idx="2">
-                                <a:schemeClr val="accent1">
-                                  <a:shade val="50000"/>
-                                </a:schemeClr>
-                              </a:lnRef>
-                              <a:fillRef idx="1">
-                                <a:schemeClr val="accent1"/>
-                              </a:fillRef>
-                              <a:effectRef idx="0">
-                                <a:schemeClr val="accent1"/>
-                              </a:effectRef>
-                              <a:fontRef idx="minor">
-                                <a:schemeClr val="lt1"/>
-                              </a:fontRef>
-                            </wps:style>
-                            <wps:bodyPr rot="0" spcFirstLastPara="0" vertOverflow="overflow" horzOverflow="overflow" vert="horz" wrap="square" lIns="91440" tIns="45720" rIns="91440" bIns="45720" numCol="1" spcCol="0" rtlCol="0" fromWordArt="0" anchor="ctr" anchorCtr="0" forceAA="0" compatLnSpc="1">
-                              <a:prstTxWarp prst="textNoShape">
-                                <a:avLst/>
-                              </a:prstTxWarp>
-                              <a:noAutofit/>
-                            </wps:bodyPr>
-                          </wps:wsp>
-                          <wps:wsp>
-                            <wps:cNvPr id="151" name="Rectangle 151"/>
-                            <wps:cNvSpPr/>
-                            <wps:spPr>
-                              <a:xfrm>
-                                <a:off x="0" y="0"/>
-                                <a:ext cx="7315200" cy="1216152"/>
-                              </a:xfrm>
-                              <a:prstGeom prst="rect">
-                                <a:avLst/>
-                              </a:prstGeom>
-                              <a:blipFill>
-                                <a:blip r:embed="rId7"/>
-                                <a:stretch>
-                                  <a:fillRect r="-7574"/>
-                                </a:stretch>
-                              </a:blipFill>
-                              <a:ln>
-                                <a:noFill/>
-                              </a:ln>
-                            </wps:spPr>
-                            <wps:style>
-                              <a:lnRef idx="2">
-                                <a:schemeClr val="accent1">
-                                  <a:shade val="50000"/>
-                                </a:schemeClr>
-                              </a:lnRef>
-                              <a:fillRef idx="1">
-                                <a:schemeClr val="accent1"/>
-                              </a:fillRef>
-                              <a:effectRef idx="0">
-                                <a:schemeClr val="accent1"/>
-                              </a:effectRef>
-                              <a:fontRef idx="minor">
-                                <a:schemeClr val="lt1"/>
-                              </a:fontRef>
-                            </wps:style>
-                            <wps:bodyPr rot="0" spcFirstLastPara="0" vertOverflow="overflow" horzOverflow="overflow" vert="horz" wrap="square" lIns="91440" tIns="45720" rIns="91440" bIns="45720" numCol="1" spcCol="0" rtlCol="0" fromWordArt="0" anchor="ctr" anchorCtr="0" forceAA="0" compatLnSpc="1">
-                              <a:prstTxWarp prst="textNoShape">
-                                <a:avLst/>
-                              </a:prstTxWarp>
-                              <a:noAutofit/>
-                            </wps:bodyPr>
-                          </wps:wsp>
-                        </wpg:wgp>
-                      </a:graphicData>
-                    </a:graphic>
-                    <wp14:sizeRelH relativeFrom="page">
-                      <wp14:pctWidth>94100</wp14:pctWidth>
-                    </wp14:sizeRelH>
-                    <wp14:sizeRelV relativeFrom="page">
-                      <wp14:pctHeight>12100</wp14:pctHeight>
-                    </wp14:sizeRelV>
-                  </wp:anchor>
-                </w:drawing>
-              </mc:Choice>
-              <mc:Fallback>
-                <w:pict>
-                  <v:group w14:anchorId="5BAC7829" id="Group 149" o:spid="_x0000_s1026" style="position:absolute;margin-left:0;margin-top:0;width:8in;height:95.7pt;z-index:251662336;mso-width-percent:941;mso-height-percent:121;mso-top-percent:23;mso-position-horizontal:center;mso-position-horizontal-relative:page;mso-position-vertical-relative:page;mso-width-percent:941;mso-height-percent:121;mso-top-percent:23" coordorigin="" coordsize="73152,12161" o:gfxdata="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">
-                    <v:shape id="Rectangle 51" o:spid="_x0000_s1027" style="position:absolute;width:73152;height:11303;visibility:visible;mso-wrap-style:square;v-text-anchor:middle" coordsize="7312660,1129665" o:gfxdata="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" path="m,l7312660,r,1129665l3619500,733425,,1091565,,xe" fillcolor="#4472c4 [3204]" stroked="f" strokeweight=".85pt">
-                      <v:path arrowok="t" o:connecttype="custom" o:connectlocs="0,0;7315200,0;7315200,1130373;3620757,733885;0,1092249;0,0" o:connectangles="0,0,0,0,0,0"/>
-                    </v:shape>
-                    <v:rect id="Rectangle 151" o:spid="_x0000_s1028" style="position:absolute;width:73152;height:12161;visibility:visible;mso-wrap-style:square;v-text-anchor:middle" o:gfxdata="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" stroked="f" strokeweight=".85pt">
-                      <v:fill r:id="rId8" o:title="" recolor="t" rotate="t" type="frame"/>
-                    </v:rect>
-                    <w10:wrap anchorx="page" anchory="page"/>
-                  </v:group>
-                </w:pict>
-              </mc:Fallback>
-            </mc:AlternateContent>
+            <w:pict w14:anchorId="049D7A05">
+              <v:group id="Group 149" o:spid="_x0000_s1029" style="position:absolute;margin-left:0;margin-top:0;width:8in;height:95.7pt;z-index:251662336;mso-width-percent:941;mso-height-percent:121;mso-top-percent:23;mso-position-horizontal:center;mso-position-horizontal-relative:page;mso-position-vertical-relative:page;mso-width-percent:941;mso-height-percent:121;mso-top-percent:23" coordsize="73152,12161" o:gfxdata="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">
+                <v:shape id="Rectangle 51" o:spid="_x0000_s1030" style="position:absolute;width:73152;height:11303;visibility:visible;mso-wrap-style:square;v-text-anchor:middle" coordsize="7312660,1129665" o:gfxdata="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" path="m,l7312660,r,1129665l3619500,733425,,1091565,,xe" fillcolor="#4472c4 [3204]" stroked="f" strokeweight=".85pt">
+                  <v:path arrowok="t" o:connecttype="custom" o:connectlocs="0,0;7315200,0;7315200,1130373;3620757,733885;0,1092249;0,0" o:connectangles="0,0,0,0,0,0"/>
+                </v:shape>
+                <v:rect id="Rectangle 151" o:spid="_x0000_s1031" style="position:absolute;width:73152;height:12161;visibility:visible;mso-wrap-style:square;v-text-anchor:middle" o:gfxdata="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" stroked="f" strokeweight=".85pt">
+                  <v:fill r:id="rId7" o:title="" recolor="t" rotate="t" type="frame"/>
+                </v:rect>
+                <w10:wrap anchorx="page" anchory="page"/>
+              </v:group>
+            </w:pict>
           </w:r>
           <w:r>
             <w:rPr>
               <w:noProof/>
             </w:rPr>
-            <mc:AlternateContent>
-              <mc:Choice Requires="wps">
-                <w:drawing>
-                  <wp:anchor distT="0" distB="0" distL="114300" distR="114300" simplePos="0" relativeHeight="251660288" behindDoc="0" locked="0" layoutInCell="1" allowOverlap="1" wp14:anchorId="43D64D99" wp14:editId="0F6BCD3D">
-                    <wp:simplePos x="0" y="0"/>
-                    <wp:positionH relativeFrom="page">
-                      <wp:align>center</wp:align>
-                    </wp:positionH>
-                    <mc:AlternateContent>
-                      <mc:Choice Requires="wp14">
-                        <wp:positionV relativeFrom="page">
-                          <wp14:pctPosVOffset>81800</wp14:pctPosVOffset>
-                        </wp:positionV>
-                      </mc:Choice>
-                      <mc:Fallback>
-                        <wp:positionV relativeFrom="page">
-                          <wp:posOffset>8227695</wp:posOffset>
-                        </wp:positionV>
-                      </mc:Fallback>
-                    </mc:AlternateContent>
-                    <wp:extent cx="7315200" cy="914400"/>
-                    <wp:effectExtent l="0" t="0" r="0" b="8255"/>
-                    <wp:wrapSquare wrapText="bothSides"/>
-                    <wp:docPr id="152" name="Text Box 152"/>
-                    <wp:cNvGraphicFramePr/>
-                    <a:graphic xmlns:a="http://schemas.openxmlformats.org/drawingml/2006/main">
-                      <a:graphicData uri="http://schemas.microsoft.com/office/word/2010/wordprocessingShape">
-                        <wps:wsp>
-                          <wps:cNvSpPr txBox="1"/>
-                          <wps:spPr>
-                            <a:xfrm>
-                              <a:off x="0" y="0"/>
-                              <a:ext cx="7315200" cy="914400"/>
-                            </a:xfrm>
-                            <a:prstGeom prst="rect">
-                              <a:avLst/>
-                            </a:prstGeom>
-                            <a:noFill/>
-                            <a:ln w="6350">
-                              <a:noFill/>
-                            </a:ln>
-                            <a:effectLst/>
-                          </wps:spPr>
-                          <wps:style>
-                            <a:lnRef idx="0">
-                              <a:schemeClr val="accent1"/>
-                            </a:lnRef>
-                            <a:fillRef idx="0">
-                              <a:schemeClr val="accent1"/>
-                            </a:fillRef>
-                            <a:effectRef idx="0">
-                              <a:schemeClr val="accent1"/>
-                            </a:effectRef>
-                            <a:fontRef idx="minor">
-                              <a:schemeClr val="dk1"/>
-                            </a:fontRef>
-                          </wps:style>
-                          <wps:txbx>
-                            <w:txbxContent>
-                              <w:p>
-                                <w:pPr>
-                                  <w:pStyle w:val="NoSpacing"/>
-                                  <w:jc w:val="right"/>
-                                  <w:rPr>
-                                    <w:color w:val="595959" w:themeColor="text1" w:themeTint="A6"/>
-                                    <w:sz w:val="28"/>
-                                    <w:szCs w:val="28"/>
-                                  </w:rPr>
-                                </w:pPr>
-                                <w:r>
-                                  <w:rPr>
-                                    <w:color w:val="595959" w:themeColor="text1" w:themeTint="A6"/>
-                                    <w:sz w:val="28"/>
-                                    <w:szCs w:val="28"/>
-                                  </w:rPr>
-                                  <w:t>15-Oct-22</w:t>
-                                </w:r>
-                              </w:p>
-                            </w:txbxContent>
-                          </wps:txbx>
-                          <wps:bodyPr rot="0" spcFirstLastPara="0" vertOverflow="overflow" horzOverflow="overflow" vert="horz" wrap="square" lIns="1600200" tIns="0" rIns="685800" bIns="0" numCol="1" spcCol="0" rtlCol="0" fromWordArt="0" anchor="b" anchorCtr="0" forceAA="0" compatLnSpc="1">
-                            <a:prstTxWarp prst="textNoShape">
-                              <a:avLst/>
-                            </a:prstTxWarp>
-                            <a:noAutofit/>
-                          </wps:bodyPr>
-                        </wps:wsp>
-                      </a:graphicData>
-                    </a:graphic>
-                    <wp14:sizeRelH relativeFrom="page">
-                      <wp14:pctWidth>94100</wp14:pctWidth>
-                    </wp14:sizeRelH>
-                    <wp14:sizeRelV relativeFrom="page">
-                      <wp14:pctHeight>9200</wp14:pctHeight>
-                    </wp14:sizeRelV>
-                  </wp:anchor>
-                </w:drawing>
-              </mc:Choice>
-              <mc:Fallback>
-                <w:pict>
-                  <v:shapetype w14:anchorId="43D64D99" id="_x0000_t202" coordsize="21600,21600" o:spt="202" path="m,l,21600r21600,l21600,xe">
-                    <v:stroke joinstyle="miter"/>
-                    <v:path gradientshapeok="t" o:connecttype="rect"/>
-                  </v:shapetype>
-                  <v:shape id="Text Box 152" o:spid="_x0000_s1026" type="#_x0000_t202" style="position:absolute;margin-left:0;margin-top:0;width:8in;height:1in;z-index:251660288;visibility:visible;mso-wrap-style:square;mso-width-percent:941;mso-height-percent:92;mso-top-percent:818;mso-wrap-distance-left:9pt;mso-wrap-distance-top:0;mso-wrap-distance-right:9pt;mso-wrap-distance-bottom:0;mso-position-horizontal:center;mso-position-horizontal-relative:page;mso-position-vertical-relative:page;mso-width-percent:941;mso-height-percent:92;mso-top-percent:818;mso-width-relative:page;mso-height-relative:page;v-text-anchor:bottom" o:gfxdata="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" filled="f" stroked="f" strokeweight=".5pt">
-                    <v:textbox inset="126pt,0,54pt,0">
-                      <w:txbxContent>
-                        <w:p>
-                          <w:pPr>
-                            <w:pStyle w:val="NoSpacing"/>
-                            <w:jc w:val="right"/>
-                            <w:rPr>
-                              <w:color w:val="595959" w:themeColor="text1" w:themeTint="A6"/>
-                              <w:sz w:val="28"/>
-                              <w:szCs w:val="28"/>
-                            </w:rPr>
-                          </w:pPr>
-                          <w:r>
-                            <w:rPr>
-                              <w:color w:val="595959" w:themeColor="text1" w:themeTint="A6"/>
-                              <w:sz w:val="28"/>
-                              <w:szCs w:val="28"/>
-                            </w:rPr>
-                            <w:t>15-Oct-22</w:t>
-                          </w:r>
-                        </w:p>
-                      </w:txbxContent>
-                    </v:textbox>
-                    <w10:wrap type="square" anchorx="page" anchory="page"/>
-                  </v:shape>
-                </w:pict>
-              </mc:Fallback>
-            </mc:AlternateContent>
+            <w:pict w14:anchorId="2D07BAF8">
+              <v:shapetype id="_x0000_t202" coordsize="21600,21600" o:spt="202" path="m,l,21600r21600,l21600,xe">
+                <v:stroke joinstyle="miter"/>
+                <v:path gradientshapeok="t" o:connecttype="rect"/>
+              </v:shapetype>
+              <v:shape id="Text Box 152" o:spid="_x0000_s1028" type="#_x0000_t202" style="position:absolute;margin-left:0;margin-top:0;width:8in;height:1in;z-index:251660288;visibility:visible;mso-wrap-style:square;mso-width-percent:941;mso-height-percent:92;mso-top-percent:818;mso-wrap-distance-left:9pt;mso-wrap-distance-top:0;mso-wrap-distance-right:9pt;mso-wrap-distance-bottom:0;mso-position-horizontal:center;mso-position-horizontal-relative:page;mso-position-vertical-relative:page;mso-width-percent:941;mso-height-percent:92;mso-top-percent:818;mso-width-relative:page;mso-height-relative:page;v-text-anchor:bottom" o:gfxdata="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" filled="f" stroked="f" strokeweight=".5pt">
+                <v:textbox inset="126pt,0,54pt,0">
+                  <w:txbxContent>
+                    <w:p>
+                      <w:pPr>
+                        <w:pStyle w:val="NoSpacing"/>
+                        <w:jc w:val="right"/>
+                        <w:rPr>
+                          <w:color w:val="595959" w:themeColor="text1" w:themeTint="A6"/>
+                          <w:sz w:val="28"/>
+                          <w:szCs w:val="28"/>
+                        </w:rPr>
+                      </w:pPr>
+                      <w:r>
+                        <w:rPr>
+                          <w:color w:val="595959" w:themeColor="text1" w:themeTint="A6"/>
+                          <w:sz w:val="28"/>
+                          <w:szCs w:val="28"/>
+                        </w:rPr>
+                        <w:t>15-Oct-22</w:t>
+                      </w:r>
+                    </w:p>
+                  </w:txbxContent>
+                </v:textbox>
+                <w10:wrap type="square" anchorx="page" anchory="page"/>
+              </v:shape>
+            </w:pict>
           </w:r>
           <w:r>
             <w:rPr>
               <w:noProof/>
             </w:rPr>
-            <mc:AlternateContent>
-              <mc:Choice Requires="wps">
-                <w:drawing>
-                  <wp:anchor distT="0" distB="0" distL="114300" distR="114300" simplePos="0" relativeHeight="251661312" behindDoc="0" locked="0" layoutInCell="1" allowOverlap="1" wp14:anchorId="35AD4ACB" wp14:editId="541B18F9">
-                    <wp:simplePos x="0" y="0"/>
-                    <wp:positionH relativeFrom="page">
-                      <wp:align>center</wp:align>
-                    </wp:positionH>
-                    <mc:AlternateContent>
-                      <mc:Choice Requires="wp14">
-                        <wp:positionV relativeFrom="page">
-                          <wp14:pctPosVOffset>70000</wp14:pctPosVOffset>
-                        </wp:positionV>
-                      </mc:Choice>
-                      <mc:Fallback>
-                        <wp:positionV relativeFrom="page">
-                          <wp:posOffset>7040880</wp:posOffset>
-                        </wp:positionV>
-                      </mc:Fallback>
-                    </mc:AlternateContent>
-                    <wp:extent cx="7315200" cy="1009650"/>
-                    <wp:effectExtent l="0" t="0" r="0" b="0"/>
-                    <wp:wrapSquare wrapText="bothSides"/>
-                    <wp:docPr id="153" name="Text Box 153"/>
-                    <wp:cNvGraphicFramePr/>
-                    <a:graphic xmlns:a="http://schemas.openxmlformats.org/drawingml/2006/main">
-                      <a:graphicData uri="http://schemas.microsoft.com/office/word/2010/wordprocessingShape">
-                        <wps:wsp>
-                          <wps:cNvSpPr txBox="1"/>
-                          <wps:spPr>
-                            <a:xfrm>
-                              <a:off x="0" y="0"/>
-                              <a:ext cx="7315200" cy="1009650"/>
-                            </a:xfrm>
-                            <a:prstGeom prst="rect">
-                              <a:avLst/>
-                            </a:prstGeom>
-                            <a:noFill/>
-                            <a:ln w="6350">
-                              <a:noFill/>
-                            </a:ln>
-                            <a:effectLst/>
-                          </wps:spPr>
-                          <wps:style>
-                            <a:lnRef idx="0">
-                              <a:schemeClr val="accent1"/>
-                            </a:lnRef>
-                            <a:fillRef idx="0">
-                              <a:schemeClr val="accent1"/>
-                            </a:fillRef>
-                            <a:effectRef idx="0">
-                              <a:schemeClr val="accent1"/>
-                            </a:effectRef>
-                            <a:fontRef idx="minor">
-                              <a:schemeClr val="dk1"/>
-                            </a:fontRef>
-                          </wps:style>
-                          <wps:txbx>
-                            <w:txbxContent>
-                              <w:p>
-                                <w:pPr>
-                                  <w:pStyle w:val="NoSpacing"/>
-                                  <w:jc w:val="right"/>
-                                  <w:rPr>
-                                    <w:color w:val="4472C4" w:themeColor="accent1"/>
-                                    <w:sz w:val="28"/>
-                                    <w:szCs w:val="28"/>
-                                  </w:rPr>
-                                </w:pPr>
-                                <w:r>
-                                  <w:rPr>
-                                    <w:color w:val="4472C4" w:themeColor="accent1"/>
-                                    <w:sz w:val="28"/>
-                                    <w:szCs w:val="28"/>
-                                  </w:rPr>
-                                  <w:t>Abstract</w:t>
-                                </w:r>
-                              </w:p>
-                              <w:sdt>
-                                <w:sdtPr>
-                                  <w:rPr>
-                                    <w:color w:val="595959" w:themeColor="text1" w:themeTint="A6"/>
-                                  </w:rPr>
-                                  <w:alias w:val="Abstract"/>
-                                  <w:tag w:val=""/>
-                                  <w:id w:val="1375273687"/>
-                                  <w:dataBinding w:prefixMappings="xmlns:ns0='http://schemas.microsoft.com/office/2006/coverPageProps' " w:xpath="/ns0:CoverPageProperties[1]/ns0:Abstract[1]" w:storeItemID="{55AF091B-3C7A-41E3-B477-F2FDAA23CFDA}"/>
-                                  <w:text w:multiLine="1"/>
-                                </w:sdtPr>
-                                <w:sdtContent>
-                                  <w:p>
-                                    <w:pPr>
-                                      <w:pStyle w:val="NoSpacing"/>
-                                      <w:jc w:val="right"/>
-                                      <w:rPr>
-                                        <w:color w:val="595959" w:themeColor="text1" w:themeTint="A6"/>
-                                      </w:rPr>
-                                    </w:pPr>
-                                    <w:r>
-                                      <w:rPr>
-                                        <w:color w:val="595959" w:themeColor="text1" w:themeTint="A6"/>
-                                      </w:rPr>
-                                      <w:t>Submitted in partial fulfillment of the requirements of the software engineering course</w:t>
-                                    </w:r>
-                                  </w:p>
-                                </w:sdtContent>
-                              </w:sdt>
-                              <w:p>
-                                <w:pPr>
-                                  <w:pStyle w:val="NoSpacing"/>
-                                  <w:jc w:val="right"/>
-                                  <w:rPr>
-                                    <w:color w:val="595959" w:themeColor="text1" w:themeTint="A6"/>
-                                  </w:rPr>
-                                </w:pPr>
-                                <w:r>
-                                  <w:rPr>
-                                    <w:color w:val="595959" w:themeColor="text1" w:themeTint="A6"/>
-                                  </w:rPr>
-                                  <w:t>Habiba Amr</w:t>
-                                </w:r>
-                                <w:r>
-                                  <w:rPr>
-                                    <w:color w:val="595959" w:themeColor="text1" w:themeTint="A6"/>
-                                  </w:rPr>
-                                  <w:tab/>
-                                  <w:t>2020/08121</w:t>
-                                </w:r>
-                              </w:p>
-                              <w:p>
-                                <w:pPr>
-                                  <w:pStyle w:val="NoSpacing"/>
-                                  <w:jc w:val="right"/>
-                                  <w:rPr>
-                                    <w:color w:val="595959" w:themeColor="text1" w:themeTint="A6"/>
-                                  </w:rPr>
-                                </w:pPr>
-                                <w:r>
-                                  <w:rPr>
-                                    <w:color w:val="595959" w:themeColor="text1" w:themeTint="A6"/>
-                                  </w:rPr>
-                                  <w:t>Noran Essam</w:t>
-                                </w:r>
-                                <w:r>
-                                  <w:rPr>
-                                    <w:color w:val="595959" w:themeColor="text1" w:themeTint="A6"/>
-                                  </w:rPr>
-                                  <w:tab/>
-                                  <w:t>2020/07406</w:t>
-                                </w:r>
-                              </w:p>
-                              <w:p>
-                                <w:pPr>
-                                  <w:pStyle w:val="NoSpacing"/>
-                                  <w:jc w:val="right"/>
-                                  <w:rPr>
-                                    <w:color w:val="595959" w:themeColor="text1" w:themeTint="A6"/>
-                                  </w:rPr>
-                                </w:pPr>
-                                <w:r>
-                                  <w:rPr>
-                                    <w:color w:val="595959" w:themeColor="text1" w:themeTint="A6"/>
-                                  </w:rPr>
-                                  <w:t>Rana Ehab</w:t>
-                                </w:r>
-                                <w:r>
-                                  <w:rPr>
-                                    <w:color w:val="595959" w:themeColor="text1" w:themeTint="A6"/>
-                                  </w:rPr>
-                                  <w:tab/>
-                                  <w:t>2020/15051</w:t>
-                                </w:r>
-                              </w:p>
-                              <w:p>
-                                <w:pPr>
-                                  <w:pStyle w:val="NoSpacing"/>
-                                  <w:jc w:val="right"/>
-                                  <w:rPr>
-                                    <w:color w:val="595959" w:themeColor="text1" w:themeTint="A6"/>
-                                  </w:rPr>
-                                </w:pPr>
-                                <w:r>
-                                  <w:rPr>
-                                    <w:color w:val="595959" w:themeColor="text1" w:themeTint="A6"/>
-                                  </w:rPr>
-                                  <w:t>Mariam Maged</w:t>
-                                </w:r>
-                                <w:r>
-                                  <w:rPr>
-                                    <w:color w:val="595959" w:themeColor="text1" w:themeTint="A6"/>
-                                  </w:rPr>
-                                  <w:tab/>
-                                  <w:t>2020/00559</w:t>
-                                </w:r>
-                              </w:p>
-                              <w:p>
-                                <w:pPr>
-                                  <w:pStyle w:val="NoSpacing"/>
-                                  <w:jc w:val="right"/>
-                                  <w:rPr>
-                                    <w:color w:val="595959" w:themeColor="text1" w:themeTint="A6"/>
-                                  </w:rPr>
-                                </w:pPr>
-                                <w:r>
-                                  <w:rPr>
-                                    <w:color w:val="595959" w:themeColor="text1" w:themeTint="A6"/>
-                                  </w:rPr>
-                                  <w:t>Belal Adel</w:t>
-                                </w:r>
-                                <w:r>
-                                  <w:rPr>
-                                    <w:color w:val="595959" w:themeColor="text1" w:themeTint="A6"/>
-                                  </w:rPr>
-                                  <w:tab/>
-                                  <w:t>2020/11213</w:t>
-                                </w:r>
-                              </w:p>
-                            </w:txbxContent>
-                          </wps:txbx>
-                          <wps:bodyPr rot="0" spcFirstLastPara="0" vertOverflow="overflow" horzOverflow="overflow" vert="horz" wrap="square" lIns="1600200" tIns="0" rIns="685800" bIns="0" numCol="1" spcCol="0" rtlCol="0" fromWordArt="0" anchor="t" anchorCtr="0" forceAA="0" compatLnSpc="1">
-                            <a:prstTxWarp prst="textNoShape">
-                              <a:avLst/>
-                            </a:prstTxWarp>
-                            <a:spAutoFit/>
-                          </wps:bodyPr>
-                        </wps:wsp>
-                      </a:graphicData>
-                    </a:graphic>
-                    <wp14:sizeRelH relativeFrom="page">
-                      <wp14:pctWidth>94100</wp14:pctWidth>
-                    </wp14:sizeRelH>
-                    <wp14:sizeRelV relativeFrom="page">
-                      <wp14:pctHeight>10000</wp14:pctHeight>
-                    </wp14:sizeRelV>
-                  </wp:anchor>
-                </w:drawing>
-              </mc:Choice>
-              <mc:Fallback>
-                <w:pict>
-                  <v:shape w14:anchorId="35AD4ACB" id="Text Box 153" o:spid="_x0000_s1027" type="#_x0000_t202" style="position:absolute;margin-left:0;margin-top:0;width:8in;height:79.5pt;z-index:251661312;visibility:visible;mso-wrap-style:square;mso-width-percent:941;mso-height-percent:100;mso-top-percent:700;mso-wrap-distance-left:9pt;mso-wrap-distance-top:0;mso-wrap-distance-right:9pt;mso-wrap-distance-bottom:0;mso-position-horizontal:center;mso-position-horizontal-relative:page;mso-position-vertical-relative:page;mso-width-percent:941;mso-height-percent:100;mso-top-percent:700;mso-width-relative:page;mso-height-relative:page;v-text-anchor:top" o:gfxdata="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" filled="f" stroked="f" strokeweight=".5pt">
-                    <v:textbox style="mso-fit-shape-to-text:t" inset="126pt,0,54pt,0">
-                      <w:txbxContent>
-                        <w:p>
-                          <w:pPr>
-                            <w:pStyle w:val="NoSpacing"/>
-                            <w:jc w:val="right"/>
-                            <w:rPr>
-                              <w:color w:val="4472C4" w:themeColor="accent1"/>
-                              <w:sz w:val="28"/>
-                              <w:szCs w:val="28"/>
-                            </w:rPr>
-                          </w:pPr>
-                          <w:r>
-                            <w:rPr>
-                              <w:color w:val="4472C4" w:themeColor="accent1"/>
-                              <w:sz w:val="28"/>
-                              <w:szCs w:val="28"/>
-                            </w:rPr>
-                            <w:t>Abstract</w:t>
-                          </w:r>
-                        </w:p>
-                        <w:sdt>
-                          <w:sdtPr>
-                            <w:rPr>
-                              <w:color w:val="595959" w:themeColor="text1" w:themeTint="A6"/>
-                            </w:rPr>
-                            <w:alias w:val="Abstract"/>
-                            <w:tag w:val=""/>
-                            <w:id w:val="1375273687"/>
-                            <w:dataBinding w:prefixMappings="xmlns:ns0='http://schemas.microsoft.com/office/2006/coverPageProps' " w:xpath="/ns0:CoverPageProperties[1]/ns0:Abstract[1]" w:storeItemID="{55AF091B-3C7A-41E3-B477-F2FDAA23CFDA}"/>
-                            <w:text w:multiLine="1"/>
-                          </w:sdtPr>
-                          <w:sdtContent>
-                            <w:p>
-                              <w:pPr>
-                                <w:pStyle w:val="NoSpacing"/>
-                                <w:jc w:val="right"/>
-                                <w:rPr>
-                                  <w:color w:val="595959" w:themeColor="text1" w:themeTint="A6"/>
-                                </w:rPr>
-                              </w:pPr>
-                              <w:r>
-                                <w:rPr>
-                                  <w:color w:val="595959" w:themeColor="text1" w:themeTint="A6"/>
-                                </w:rPr>
-                                <w:t>Submitted in partial fulfillment of the requirements of the software engineering course</w:t>
-                              </w:r>
-                            </w:p>
-                          </w:sdtContent>
-                        </w:sdt>
+            <w:pict w14:anchorId="22CE6F91">
+              <v:shape id="Text Box 153" o:spid="_x0000_s1027" type="#_x0000_t202" style="position:absolute;margin-left:0;margin-top:0;width:8in;height:79.5pt;z-index:251661312;visibility:visible;mso-wrap-style:square;mso-width-percent:941;mso-height-percent:100;mso-top-percent:700;mso-wrap-distance-left:9pt;mso-wrap-distance-top:0;mso-wrap-distance-right:9pt;mso-wrap-distance-bottom:0;mso-position-horizontal:center;mso-position-horizontal-relative:page;mso-position-vertical-relative:page;mso-width-percent:941;mso-height-percent:100;mso-top-percent:700;mso-width-relative:page;mso-height-relative:page;v-text-anchor:top" o:gfxdata="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" filled="f" stroked="f" strokeweight=".5pt">
+                <v:textbox style="mso-fit-shape-to-text:t" inset="126pt,0,54pt,0">
+                  <w:txbxContent>
+                    <w:p>
+                      <w:pPr>
+                        <w:pStyle w:val="NoSpacing"/>
+                        <w:jc w:val="right"/>
+                        <w:rPr>
+                          <w:color w:val="4472C4" w:themeColor="accent1"/>
+                          <w:sz w:val="28"/>
+                          <w:szCs w:val="28"/>
+                        </w:rPr>
+                      </w:pPr>
+                      <w:r>
+                        <w:rPr>
+                          <w:color w:val="4472C4" w:themeColor="accent1"/>
+                          <w:sz w:val="28"/>
+                          <w:szCs w:val="28"/>
+                        </w:rPr>
+                        <w:t>Abstract</w:t>
+                      </w:r>
+                    </w:p>
+                    <w:sdt>
+                      <w:sdtPr>
+                        <w:rPr>
+                          <w:color w:val="595959" w:themeColor="text1" w:themeTint="A6"/>
+                        </w:rPr>
+                        <w:alias w:val="Abstract"/>
+                        <w:tag w:val=""/>
+                        <w:id w:val="1375273687"/>
+                        <w:dataBinding w:prefixMappings="xmlns:ns0='http://schemas.microsoft.com/office/2006/coverPageProps' " w:xpath="/ns0:CoverPageProperties[1]/ns0:Abstract[1]" w:storeItemID="{55AF091B-3C7A-41E3-B477-F2FDAA23CFDA}"/>
+                        <w:text w:multiLine="1"/>
+                      </w:sdtPr>
+                      <w:sdtContent>
                         <w:p>
                           <w:pPr>
                             <w:pStyle w:val="NoSpacing"/>
@@ -732,377 +125,234 @@
                             <w:rPr>
                               <w:color w:val="595959" w:themeColor="text1" w:themeTint="A6"/>
                             </w:rPr>
-                            <w:t>Habiba Amr</w:t>
-                          </w:r>
-                          <w:r>
-                            <w:rPr>
-                              <w:color w:val="595959" w:themeColor="text1" w:themeTint="A6"/>
-                            </w:rPr>
-                            <w:tab/>
-                            <w:t>2020/08121</w:t>
+                            <w:t>Submitted in partial fulfillment of the requirements of the software engineering course</w:t>
                           </w:r>
                         </w:p>
-                        <w:p>
-                          <w:pPr>
-                            <w:pStyle w:val="NoSpacing"/>
-                            <w:jc w:val="right"/>
-                            <w:rPr>
-                              <w:color w:val="595959" w:themeColor="text1" w:themeTint="A6"/>
-                            </w:rPr>
-                          </w:pPr>
-                          <w:r>
-                            <w:rPr>
-                              <w:color w:val="595959" w:themeColor="text1" w:themeTint="A6"/>
-                            </w:rPr>
-                            <w:t>Noran Essam</w:t>
-                          </w:r>
-                          <w:r>
-                            <w:rPr>
-                              <w:color w:val="595959" w:themeColor="text1" w:themeTint="A6"/>
-                            </w:rPr>
-                            <w:tab/>
-                            <w:t>2020/07406</w:t>
-                          </w:r>
-                        </w:p>
-                        <w:p>
-                          <w:pPr>
-                            <w:pStyle w:val="NoSpacing"/>
-                            <w:jc w:val="right"/>
-                            <w:rPr>
-                              <w:color w:val="595959" w:themeColor="text1" w:themeTint="A6"/>
-                            </w:rPr>
-                          </w:pPr>
-                          <w:r>
-                            <w:rPr>
-                              <w:color w:val="595959" w:themeColor="text1" w:themeTint="A6"/>
-                            </w:rPr>
-                            <w:t>Rana Ehab</w:t>
-                          </w:r>
-                          <w:r>
-                            <w:rPr>
-                              <w:color w:val="595959" w:themeColor="text1" w:themeTint="A6"/>
-                            </w:rPr>
-                            <w:tab/>
-                            <w:t>2020/15051</w:t>
-                          </w:r>
-                        </w:p>
-                        <w:p>
-                          <w:pPr>
-                            <w:pStyle w:val="NoSpacing"/>
-                            <w:jc w:val="right"/>
-                            <w:rPr>
-                              <w:color w:val="595959" w:themeColor="text1" w:themeTint="A6"/>
-                            </w:rPr>
-                          </w:pPr>
-                          <w:r>
-                            <w:rPr>
-                              <w:color w:val="595959" w:themeColor="text1" w:themeTint="A6"/>
-                            </w:rPr>
-                            <w:t>Mariam Maged</w:t>
-                          </w:r>
-                          <w:r>
-                            <w:rPr>
-                              <w:color w:val="595959" w:themeColor="text1" w:themeTint="A6"/>
-                            </w:rPr>
-                            <w:tab/>
-                            <w:t>2020/00559</w:t>
-                          </w:r>
-                        </w:p>
-                        <w:p>
-                          <w:pPr>
-                            <w:pStyle w:val="NoSpacing"/>
-                            <w:jc w:val="right"/>
-                            <w:rPr>
-                              <w:color w:val="595959" w:themeColor="text1" w:themeTint="A6"/>
-                            </w:rPr>
-                          </w:pPr>
-                          <w:r>
-                            <w:rPr>
-                              <w:color w:val="595959" w:themeColor="text1" w:themeTint="A6"/>
-                            </w:rPr>
-                            <w:t>Belal Adel</w:t>
-                          </w:r>
-                          <w:r>
-                            <w:rPr>
-                              <w:color w:val="595959" w:themeColor="text1" w:themeTint="A6"/>
-                            </w:rPr>
-                            <w:tab/>
-                            <w:t>2020/11213</w:t>
-                          </w:r>
-                        </w:p>
-                      </w:txbxContent>
-                    </v:textbox>
-                    <w10:wrap type="square" anchorx="page" anchory="page"/>
-                  </v:shape>
-                </w:pict>
-              </mc:Fallback>
-            </mc:AlternateContent>
+                      </w:sdtContent>
+                    </w:sdt>
+                    <w:p>
+                      <w:pPr>
+                        <w:pStyle w:val="NoSpacing"/>
+                        <w:jc w:val="right"/>
+                        <w:rPr>
+                          <w:color w:val="595959" w:themeColor="text1" w:themeTint="A6"/>
+                        </w:rPr>
+                      </w:pPr>
+                      <w:r>
+                        <w:rPr>
+                          <w:color w:val="595959" w:themeColor="text1" w:themeTint="A6"/>
+                        </w:rPr>
+                        <w:t>Habiba Amr</w:t>
+                      </w:r>
+                      <w:r>
+                        <w:rPr>
+                          <w:color w:val="595959" w:themeColor="text1" w:themeTint="A6"/>
+                        </w:rPr>
+                        <w:tab/>
+                        <w:t>2020/08121</w:t>
+                      </w:r>
+                    </w:p>
+                    <w:p>
+                      <w:pPr>
+                        <w:pStyle w:val="NoSpacing"/>
+                        <w:jc w:val="right"/>
+                        <w:rPr>
+                          <w:color w:val="595959" w:themeColor="text1" w:themeTint="A6"/>
+                        </w:rPr>
+                      </w:pPr>
+                      <w:r>
+                        <w:rPr>
+                          <w:color w:val="595959" w:themeColor="text1" w:themeTint="A6"/>
+                        </w:rPr>
+                        <w:t>Noran Essam</w:t>
+                      </w:r>
+                      <w:r>
+                        <w:rPr>
+                          <w:color w:val="595959" w:themeColor="text1" w:themeTint="A6"/>
+                        </w:rPr>
+                        <w:tab/>
+                        <w:t>2020/07406</w:t>
+                      </w:r>
+                    </w:p>
+                    <w:p>
+                      <w:pPr>
+                        <w:pStyle w:val="NoSpacing"/>
+                        <w:jc w:val="right"/>
+                        <w:rPr>
+                          <w:color w:val="595959" w:themeColor="text1" w:themeTint="A6"/>
+                        </w:rPr>
+                      </w:pPr>
+                      <w:r>
+                        <w:rPr>
+                          <w:color w:val="595959" w:themeColor="text1" w:themeTint="A6"/>
+                        </w:rPr>
+                        <w:t>Rana Ehab</w:t>
+                      </w:r>
+                      <w:r>
+                        <w:rPr>
+                          <w:color w:val="595959" w:themeColor="text1" w:themeTint="A6"/>
+                        </w:rPr>
+                        <w:tab/>
+                        <w:t>2020/15051</w:t>
+                      </w:r>
+                    </w:p>
+                    <w:p>
+                      <w:pPr>
+                        <w:pStyle w:val="NoSpacing"/>
+                        <w:jc w:val="right"/>
+                        <w:rPr>
+                          <w:color w:val="595959" w:themeColor="text1" w:themeTint="A6"/>
+                        </w:rPr>
+                      </w:pPr>
+                      <w:r>
+                        <w:rPr>
+                          <w:color w:val="595959" w:themeColor="text1" w:themeTint="A6"/>
+                        </w:rPr>
+                        <w:t>Mariam Maged</w:t>
+                      </w:r>
+                      <w:r>
+                        <w:rPr>
+                          <w:color w:val="595959" w:themeColor="text1" w:themeTint="A6"/>
+                        </w:rPr>
+                        <w:tab/>
+                        <w:t>2020/00559</w:t>
+                      </w:r>
+                    </w:p>
+                    <w:p>
+                      <w:pPr>
+                        <w:pStyle w:val="NoSpacing"/>
+                        <w:jc w:val="right"/>
+                        <w:rPr>
+                          <w:color w:val="595959" w:themeColor="text1" w:themeTint="A6"/>
+                        </w:rPr>
+                      </w:pPr>
+                      <w:r>
+                        <w:rPr>
+                          <w:color w:val="595959" w:themeColor="text1" w:themeTint="A6"/>
+                        </w:rPr>
+                        <w:t>Belal Adel</w:t>
+                      </w:r>
+                      <w:r>
+                        <w:rPr>
+                          <w:color w:val="595959" w:themeColor="text1" w:themeTint="A6"/>
+                        </w:rPr>
+                        <w:tab/>
+                        <w:t>2020/11213</w:t>
+                      </w:r>
+                    </w:p>
+                  </w:txbxContent>
+                </v:textbox>
+                <w10:wrap type="square" anchorx="page" anchory="page"/>
+              </v:shape>
+            </w:pict>
           </w:r>
           <w:r>
             <w:rPr>
               <w:noProof/>
             </w:rPr>
-            <mc:AlternateContent>
-              <mc:Choice Requires="wps">
-                <w:drawing>
-                  <wp:anchor distT="0" distB="0" distL="114300" distR="114300" simplePos="0" relativeHeight="251659264" behindDoc="0" locked="0" layoutInCell="1" allowOverlap="1" wp14:anchorId="2E99F062" wp14:editId="62A7B6F7">
-                    <wp:simplePos x="0" y="0"/>
-                    <wp:positionH relativeFrom="page">
-                      <wp:align>center</wp:align>
-                    </wp:positionH>
-                    <mc:AlternateContent>
-                      <mc:Choice Requires="wp14">
-                        <wp:positionV relativeFrom="page">
-                          <wp14:pctPosVOffset>30000</wp14:pctPosVOffset>
-                        </wp:positionV>
-                      </mc:Choice>
-                      <mc:Fallback>
-                        <wp:positionV relativeFrom="page">
-                          <wp:posOffset>3017520</wp:posOffset>
-                        </wp:positionV>
-                      </mc:Fallback>
-                    </mc:AlternateContent>
-                    <wp:extent cx="7315200" cy="3638550"/>
-                    <wp:effectExtent l="0" t="0" r="0" b="6350"/>
-                    <wp:wrapSquare wrapText="bothSides"/>
-                    <wp:docPr id="154" name="Text Box 154"/>
-                    <wp:cNvGraphicFramePr/>
-                    <a:graphic xmlns:a="http://schemas.openxmlformats.org/drawingml/2006/main">
-                      <a:graphicData uri="http://schemas.microsoft.com/office/word/2010/wordprocessingShape">
-                        <wps:wsp>
-                          <wps:cNvSpPr txBox="1"/>
-                          <wps:spPr>
-                            <a:xfrm>
-                              <a:off x="0" y="0"/>
-                              <a:ext cx="7315200" cy="3638550"/>
-                            </a:xfrm>
-                            <a:prstGeom prst="rect">
-                              <a:avLst/>
-                            </a:prstGeom>
-                            <a:noFill/>
-                            <a:ln w="6350">
-                              <a:noFill/>
-                            </a:ln>
-                            <a:effectLst/>
-                          </wps:spPr>
-                          <wps:style>
-                            <a:lnRef idx="0">
-                              <a:schemeClr val="accent1"/>
-                            </a:lnRef>
-                            <a:fillRef idx="0">
-                              <a:schemeClr val="accent1"/>
-                            </a:fillRef>
-                            <a:effectRef idx="0">
-                              <a:schemeClr val="accent1"/>
-                            </a:effectRef>
-                            <a:fontRef idx="minor">
-                              <a:schemeClr val="dk1"/>
-                            </a:fontRef>
-                          </wps:style>
-                          <wps:txbx>
-                            <w:txbxContent>
-                              <w:p>
-                                <w:pPr>
-                                  <w:jc w:val="right"/>
-                                  <w:rPr>
-                                    <w:color w:val="4472C4" w:themeColor="accent1"/>
-                                    <w:sz w:val="64"/>
-                                    <w:szCs w:val="64"/>
-                                  </w:rPr>
-                                </w:pPr>
-                                <w:sdt>
-                                  <w:sdtPr>
-                                    <w:rPr>
-                                      <w:caps/>
-                                      <w:color w:val="4472C4" w:themeColor="accent1"/>
-                                      <w:sz w:val="64"/>
-                                      <w:szCs w:val="64"/>
-                                    </w:rPr>
-                                    <w:alias w:val="Title"/>
-                                    <w:tag w:val=""/>
-                                    <w:id w:val="630141079"/>
-                                    <w:dataBinding w:prefixMappings="xmlns:ns0='http://purl.org/dc/elements/1.1/' xmlns:ns1='http://schemas.openxmlformats.org/package/2006/metadata/core-properties' " w:xpath="/ns1:coreProperties[1]/ns0:title[1]" w:storeItemID="{6C3C8BC8-F283-45AE-878A-BAB7291924A1}"/>
-                                    <w:text w:multiLine="1"/>
-                                  </w:sdtPr>
-                                  <w:sdtEndPr>
-                                    <w:rPr>
-                                      <w:caps w:val="0"/>
-                                    </w:rPr>
-                                  </w:sdtEndPr>
-                                  <w:sdtContent>
-                                    <w:r>
-                                      <w:rPr>
-                                        <w:caps/>
-                                        <w:color w:val="4472C4" w:themeColor="accent1"/>
-                                        <w:sz w:val="64"/>
-                                        <w:szCs w:val="64"/>
-                                      </w:rPr>
-                                      <w:t>Software Requirements Specification</w:t>
-                                    </w:r>
-                                  </w:sdtContent>
-                                </w:sdt>
-                              </w:p>
-                              <w:sdt>
-                                <w:sdtPr>
-                                  <w:rPr>
-                                    <w:color w:val="404040" w:themeColor="text1" w:themeTint="BF"/>
-                                    <w:sz w:val="36"/>
-                                    <w:szCs w:val="36"/>
-                                  </w:rPr>
-                                  <w:alias w:val="Subtitle"/>
-                                  <w:tag w:val=""/>
-                                  <w:id w:val="1759551507"/>
-                                  <w:dataBinding w:prefixMappings="xmlns:ns0='http://purl.org/dc/elements/1.1/' xmlns:ns1='http://schemas.openxmlformats.org/package/2006/metadata/core-properties' " w:xpath="/ns1:coreProperties[1]/ns0:subject[1]" w:storeItemID="{6C3C8BC8-F283-45AE-878A-BAB7291924A1}"/>
-                                  <w:text/>
-                                </w:sdtPr>
-                                <w:sdtContent>
-                                  <w:p>
-                                    <w:pPr>
-                                      <w:jc w:val="right"/>
-                                      <w:rPr>
-                                        <w:smallCaps/>
-                                        <w:color w:val="404040" w:themeColor="text1" w:themeTint="BF"/>
-                                        <w:sz w:val="36"/>
-                                        <w:szCs w:val="36"/>
-                                      </w:rPr>
-                                    </w:pPr>
-                                    <w:r>
-                                      <w:rPr>
-                                        <w:color w:val="404040" w:themeColor="text1" w:themeTint="BF"/>
-                                        <w:sz w:val="36"/>
-                                        <w:szCs w:val="36"/>
-                                      </w:rPr>
-                                      <w:t>For Productivity Manager</w:t>
-                                    </w:r>
-                                    <w:r>
-                                      <w:rPr>
-                                        <w:color w:val="404040" w:themeColor="text1" w:themeTint="BF"/>
-                                        <w:sz w:val="36"/>
-                                        <w:szCs w:val="36"/>
-                                      </w:rPr>
-                                      <w:t xml:space="preserve"> System</w:t>
-                                    </w:r>
-                                  </w:p>
-                                </w:sdtContent>
-                              </w:sdt>
-                              <w:p/>
-                            </w:txbxContent>
-                          </wps:txbx>
-                          <wps:bodyPr rot="0" spcFirstLastPara="0" vertOverflow="overflow" horzOverflow="overflow" vert="horz" wrap="square" lIns="1600200" tIns="0" rIns="685800" bIns="0" numCol="1" spcCol="0" rtlCol="0" fromWordArt="0" anchor="b" anchorCtr="0" forceAA="0" compatLnSpc="1">
-                            <a:prstTxWarp prst="textNoShape">
-                              <a:avLst/>
-                            </a:prstTxWarp>
-                            <a:noAutofit/>
-                          </wps:bodyPr>
-                        </wps:wsp>
-                      </a:graphicData>
-                    </a:graphic>
-                    <wp14:sizeRelH relativeFrom="page">
-                      <wp14:pctWidth>94100</wp14:pctWidth>
-                    </wp14:sizeRelH>
-                    <wp14:sizeRelV relativeFrom="page">
-                      <wp14:pctHeight>36300</wp14:pctHeight>
-                    </wp14:sizeRelV>
-                  </wp:anchor>
-                </w:drawing>
-              </mc:Choice>
-              <mc:Fallback>
-                <w:pict>
-                  <v:shape w14:anchorId="2E99F062" id="Text Box 154" o:spid="_x0000_s1028" type="#_x0000_t202" style="position:absolute;margin-left:0;margin-top:0;width:8in;height:286.5pt;z-index:251659264;visibility:visible;mso-wrap-style:square;mso-width-percent:941;mso-height-percent:363;mso-top-percent:300;mso-wrap-distance-left:9pt;mso-wrap-distance-top:0;mso-wrap-distance-right:9pt;mso-wrap-distance-bottom:0;mso-position-horizontal:center;mso-position-horizontal-relative:page;mso-position-vertical-relative:page;mso-width-percent:941;mso-height-percent:363;mso-top-percent:300;mso-width-relative:page;mso-height-relative:page;v-text-anchor:bottom" o:gfxdata="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" filled="f" stroked="f" strokeweight=".5pt">
-                    <v:textbox inset="126pt,0,54pt,0">
-                      <w:txbxContent>
+            <w:pict w14:anchorId="7565B2BA">
+              <v:shape id="Text Box 154" o:spid="_x0000_s1026" type="#_x0000_t202" style="position:absolute;margin-left:0;margin-top:0;width:8in;height:286.5pt;z-index:251659264;visibility:visible;mso-wrap-style:square;mso-width-percent:941;mso-height-percent:363;mso-top-percent:300;mso-wrap-distance-left:9pt;mso-wrap-distance-top:0;mso-wrap-distance-right:9pt;mso-wrap-distance-bottom:0;mso-position-horizontal:center;mso-position-horizontal-relative:page;mso-position-vertical-relative:page;mso-width-percent:941;mso-height-percent:363;mso-top-percent:300;mso-width-relative:page;mso-height-relative:page;v-text-anchor:bottom" o:gfxdata="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" filled="f" stroked="f" strokeweight=".5pt">
+                <v:textbox inset="126pt,0,54pt,0">
+                  <w:txbxContent>
+                    <w:p>
+                      <w:pPr>
+                        <w:jc w:val="right"/>
+                        <w:rPr>
+                          <w:color w:val="4472C4" w:themeColor="accent1"/>
+                          <w:sz w:val="64"/>
+                          <w:szCs w:val="64"/>
+                        </w:rPr>
+                      </w:pPr>
+                      <w:sdt>
+                        <w:sdtPr>
+                          <w:rPr>
+                            <w:caps/>
+                            <w:color w:val="4472C4" w:themeColor="accent1"/>
+                            <w:sz w:val="64"/>
+                            <w:szCs w:val="64"/>
+                          </w:rPr>
+                          <w:alias w:val="Title"/>
+                          <w:tag w:val=""/>
+                          <w:id w:val="630141079"/>
+                          <w:dataBinding w:prefixMappings="xmlns:ns0='http://purl.org/dc/elements/1.1/' xmlns:ns1='http://schemas.openxmlformats.org/package/2006/metadata/core-properties' " w:xpath="/ns1:coreProperties[1]/ns0:title[1]" w:storeItemID="{6C3C8BC8-F283-45AE-878A-BAB7291924A1}"/>
+                          <w:text w:multiLine="1"/>
+                        </w:sdtPr>
+                        <w:sdtEndPr>
+                          <w:rPr>
+                            <w:caps w:val="0"/>
+                          </w:rPr>
+                        </w:sdtEndPr>
+                        <w:sdtContent>
+                          <w:r>
+                            <w:rPr>
+                              <w:caps/>
+                              <w:color w:val="4472C4" w:themeColor="accent1"/>
+                              <w:sz w:val="64"/>
+                              <w:szCs w:val="64"/>
+                            </w:rPr>
+                            <w:t>Software Requirements Specification</w:t>
+                          </w:r>
+                          <w:r>
+                            <w:rPr>
+                              <w:caps/>
+                              <w:color w:val="4472C4" w:themeColor="accent1"/>
+                              <w:sz w:val="64"/>
+                              <w:szCs w:val="64"/>
+                            </w:rPr>
+                            <w:t xml:space="preserve"> v4.0</w:t>
+                          </w:r>
+                        </w:sdtContent>
+                      </w:sdt>
+                    </w:p>
+                    <w:sdt>
+                      <w:sdtPr>
+                        <w:rPr>
+                          <w:color w:val="404040" w:themeColor="text1" w:themeTint="BF"/>
+                          <w:sz w:val="36"/>
+                          <w:szCs w:val="36"/>
+                        </w:rPr>
+                        <w:alias w:val="Subtitle"/>
+                        <w:tag w:val=""/>
+                        <w:id w:val="1759551507"/>
+                        <w:dataBinding w:prefixMappings="xmlns:ns0='http://purl.org/dc/elements/1.1/' xmlns:ns1='http://schemas.openxmlformats.org/package/2006/metadata/core-properties' " w:xpath="/ns1:coreProperties[1]/ns0:subject[1]" w:storeItemID="{6C3C8BC8-F283-45AE-878A-BAB7291924A1}"/>
+                        <w:text/>
+                      </w:sdtPr>
+                      <w:sdtContent>
                         <w:p>
                           <w:pPr>
                             <w:jc w:val="right"/>
                             <w:rPr>
-                              <w:color w:val="4472C4" w:themeColor="accent1"/>
-                              <w:sz w:val="64"/>
-                              <w:szCs w:val="64"/>
+                              <w:smallCaps/>
+                              <w:color w:val="404040" w:themeColor="text1" w:themeTint="BF"/>
+                              <w:sz w:val="36"/>
+                              <w:szCs w:val="36"/>
                             </w:rPr>
                           </w:pPr>
-                          <w:sdt>
-                            <w:sdtPr>
-                              <w:rPr>
-                                <w:caps/>
-                                <w:color w:val="4472C4" w:themeColor="accent1"/>
-                                <w:sz w:val="64"/>
-                                <w:szCs w:val="64"/>
-                              </w:rPr>
-                              <w:alias w:val="Title"/>
-                              <w:tag w:val=""/>
-                              <w:id w:val="630141079"/>
-                              <w:dataBinding w:prefixMappings="xmlns:ns0='http://purl.org/dc/elements/1.1/' xmlns:ns1='http://schemas.openxmlformats.org/package/2006/metadata/core-properties' " w:xpath="/ns1:coreProperties[1]/ns0:title[1]" w:storeItemID="{6C3C8BC8-F283-45AE-878A-BAB7291924A1}"/>
-                              <w:text w:multiLine="1"/>
-                            </w:sdtPr>
-                            <w:sdtEndPr>
-                              <w:rPr>
-                                <w:caps w:val="0"/>
-                              </w:rPr>
-                            </w:sdtEndPr>
-                            <w:sdtContent>
-                              <w:r>
-                                <w:rPr>
-                                  <w:caps/>
-                                  <w:color w:val="4472C4" w:themeColor="accent1"/>
-                                  <w:sz w:val="64"/>
-                                  <w:szCs w:val="64"/>
-                                </w:rPr>
-                                <w:t>Software Requirements Specification</w:t>
-                              </w:r>
-                            </w:sdtContent>
-                          </w:sdt>
-                        </w:p>
-                        <w:sdt>
-                          <w:sdtPr>
+                          <w:r>
                             <w:rPr>
                               <w:color w:val="404040" w:themeColor="text1" w:themeTint="BF"/>
                               <w:sz w:val="36"/>
                               <w:szCs w:val="36"/>
                             </w:rPr>
-                            <w:alias w:val="Subtitle"/>
-                            <w:tag w:val=""/>
-                            <w:id w:val="1759551507"/>
-                            <w:dataBinding w:prefixMappings="xmlns:ns0='http://purl.org/dc/elements/1.1/' xmlns:ns1='http://schemas.openxmlformats.org/package/2006/metadata/core-properties' " w:xpath="/ns1:coreProperties[1]/ns0:subject[1]" w:storeItemID="{6C3C8BC8-F283-45AE-878A-BAB7291924A1}"/>
-                            <w:text/>
-                          </w:sdtPr>
-                          <w:sdtContent>
-                            <w:p>
-                              <w:pPr>
-                                <w:jc w:val="right"/>
-                                <w:rPr>
-                                  <w:smallCaps/>
-                                  <w:color w:val="404040" w:themeColor="text1" w:themeTint="BF"/>
-                                  <w:sz w:val="36"/>
-                                  <w:szCs w:val="36"/>
-                                </w:rPr>
-                              </w:pPr>
-                              <w:r>
-                                <w:rPr>
-                                  <w:color w:val="404040" w:themeColor="text1" w:themeTint="BF"/>
-                                  <w:sz w:val="36"/>
-                                  <w:szCs w:val="36"/>
-                                </w:rPr>
-                                <w:t>For Productivity Manager</w:t>
-                              </w:r>
-                              <w:r>
-                                <w:rPr>
-                                  <w:color w:val="404040" w:themeColor="text1" w:themeTint="BF"/>
-                                  <w:sz w:val="36"/>
-                                  <w:szCs w:val="36"/>
-                                </w:rPr>
-                                <w:t xml:space="preserve"> System</w:t>
-                              </w:r>
-                            </w:p>
-                          </w:sdtContent>
-                        </w:sdt>
-                        <w:p/>
-                      </w:txbxContent>
-                    </v:textbox>
-                    <w10:wrap type="square" anchorx="page" anchory="page"/>
-                  </v:shape>
-                </w:pict>
-              </mc:Fallback>
-            </mc:AlternateContent>
+                            <w:t>For Productivity Manager</w:t>
+                          </w:r>
+                          <w:r>
+                            <w:rPr>
+                              <w:color w:val="404040" w:themeColor="text1" w:themeTint="BF"/>
+                              <w:sz w:val="36"/>
+                              <w:szCs w:val="36"/>
+                            </w:rPr>
+                            <w:t xml:space="preserve"> System</w:t>
+                          </w:r>
+                        </w:p>
+                      </w:sdtContent>
+                    </w:sdt>
+                    <w:p/>
+                  </w:txbxContent>
+                </v:textbox>
+                <w10:wrap type="square" anchorx="page" anchory="page"/>
+              </v:shape>
+            </w:pict>
           </w:r>
         </w:p>
         <w:p>
@@ -3890,7 +3140,7 @@
                     </pic:cNvPicPr>
                   </pic:nvPicPr>
                   <pic:blipFill>
-                    <a:blip r:embed="rId9">
+                    <a:blip r:embed="rId8">
                       <a:extLst>
                         <a:ext uri="{28A0092B-C50C-407E-A947-70E740481C1C}">
                           <a14:useLocalDpi xmlns:a14="http://schemas.microsoft.com/office/drawing/2010/main" val="0"/>
@@ -3956,8 +3206,8 @@
           <w:noProof/>
         </w:rPr>
         <w:drawing>
-          <wp:inline distT="0" distB="0" distL="0" distR="0" wp14:anchorId="70C0EC65" wp14:editId="3D2373B8">
-            <wp:extent cx="5943330" cy="6806565"/>
+          <wp:inline distT="0" distB="0" distL="0" distR="0" wp14:anchorId="70C0EC65" wp14:editId="7811EAB1">
+            <wp:extent cx="5943330" cy="6806564"/>
             <wp:effectExtent l="0" t="0" r="635" b="0"/>
             <wp:docPr id="7" name="Picture 7"/>
             <wp:cNvGraphicFramePr>
@@ -3971,7 +3221,7 @@
                     <pic:cNvPicPr/>
                   </pic:nvPicPr>
                   <pic:blipFill>
-                    <a:blip r:embed="rId10"/>
+                    <a:blip r:embed="rId9"/>
                     <a:stretch>
                       <a:fillRect/>
                     </a:stretch>
@@ -3979,7 +3229,7 @@
                   <pic:spPr>
                     <a:xfrm>
                       <a:off x="0" y="0"/>
-                      <a:ext cx="5943330" cy="6806565"/>
+                      <a:ext cx="5943330" cy="6806564"/>
                     </a:xfrm>
                     <a:prstGeom prst="rect">
                       <a:avLst/>
@@ -4004,6 +3254,337 @@
         <w:t>Functional Requirements Specification</w:t>
       </w:r>
       <w:bookmarkEnd w:id="9"/>
+    </w:p>
+    <w:tbl>
+      <w:tblPr>
+        <w:tblStyle w:val="GridTable2-Accent5"/>
+        <w:tblW w:w="5000" w:type="pct"/>
+        <w:tblLook w:val="04A0" w:firstRow="1" w:lastRow="0" w:firstColumn="1" w:lastColumn="0" w:noHBand="0" w:noVBand="1"/>
+      </w:tblPr>
+      <w:tblGrid>
+        <w:gridCol w:w="820"/>
+        <w:gridCol w:w="848"/>
+        <w:gridCol w:w="4049"/>
+        <w:gridCol w:w="3859"/>
+      </w:tblGrid>
+      <w:tr>
+        <w:trPr>
+          <w:cnfStyle w:val="100000000000" w:firstRow="1" w:lastRow="0" w:firstColumn="0" w:lastColumn="0" w:oddVBand="0" w:evenVBand="0" w:oddHBand="0" w:evenHBand="0" w:firstRowFirstColumn="0" w:firstRowLastColumn="0" w:lastRowFirstColumn="0" w:lastRowLastColumn="0"/>
+        </w:trPr>
+        <w:tc>
+          <w:tcPr>
+            <w:cnfStyle w:val="001000000000" w:firstRow="0" w:lastRow="0" w:firstColumn="1" w:lastColumn="0" w:oddVBand="0" w:evenVBand="0" w:oddHBand="0" w:evenHBand="0" w:firstRowFirstColumn="0" w:firstRowLastColumn="0" w:lastRowFirstColumn="0" w:lastRowLastColumn="0"/>
+            <w:tcW w:w="428" w:type="pct"/>
+          </w:tcPr>
+          <w:p>
+            <w:pPr>
+              <w:jc w:val="center"/>
+            </w:pPr>
+            <w:r>
+              <w:t>ID</w:t>
+            </w:r>
+          </w:p>
+        </w:tc>
+        <w:tc>
+          <w:tcPr>
+            <w:tcW w:w="443" w:type="pct"/>
+          </w:tcPr>
+          <w:p>
+            <w:pPr>
+              <w:jc w:val="center"/>
+              <w:cnfStyle w:val="100000000000" w:firstRow="1" w:lastRow="0" w:firstColumn="0" w:lastColumn="0" w:oddVBand="0" w:evenVBand="0" w:oddHBand="0" w:evenHBand="0" w:firstRowFirstColumn="0" w:firstRowLastColumn="0" w:lastRowFirstColumn="0" w:lastRowLastColumn="0"/>
+            </w:pPr>
+            <w:r>
+              <w:t>Priority</w:t>
+            </w:r>
+          </w:p>
+        </w:tc>
+        <w:tc>
+          <w:tcPr>
+            <w:tcW w:w="2114" w:type="pct"/>
+          </w:tcPr>
+          <w:p>
+            <w:pPr>
+              <w:jc w:val="center"/>
+              <w:cnfStyle w:val="100000000000" w:firstRow="1" w:lastRow="0" w:firstColumn="0" w:lastColumn="0" w:oddVBand="0" w:evenVBand="0" w:oddHBand="0" w:evenHBand="0" w:firstRowFirstColumn="0" w:firstRowLastColumn="0" w:lastRowFirstColumn="0" w:lastRowLastColumn="0"/>
+            </w:pPr>
+            <w:r>
+              <w:t>Description</w:t>
+            </w:r>
+          </w:p>
+        </w:tc>
+        <w:tc>
+          <w:tcPr>
+            <w:tcW w:w="2015" w:type="pct"/>
+          </w:tcPr>
+          <w:p>
+            <w:pPr>
+              <w:jc w:val="center"/>
+              <w:cnfStyle w:val="100000000000" w:firstRow="1" w:lastRow="0" w:firstColumn="0" w:lastColumn="0" w:oddVBand="0" w:evenVBand="0" w:oddHBand="0" w:evenHBand="0" w:firstRowFirstColumn="0" w:firstRowLastColumn="0" w:lastRowFirstColumn="0" w:lastRowLastColumn="0"/>
+            </w:pPr>
+            <w:r>
+              <w:t>Comments</w:t>
+            </w:r>
+          </w:p>
+        </w:tc>
+      </w:tr>
+      <w:tr>
+        <w:trPr>
+          <w:cnfStyle w:val="000000100000" w:firstRow="0" w:lastRow="0" w:firstColumn="0" w:lastColumn="0" w:oddVBand="0" w:evenVBand="0" w:oddHBand="1" w:evenHBand="0" w:firstRowFirstColumn="0" w:firstRowLastColumn="0" w:lastRowFirstColumn="0" w:lastRowLastColumn="0"/>
+        </w:trPr>
+        <w:tc>
+          <w:tcPr>
+            <w:cnfStyle w:val="001000000000" w:firstRow="0" w:lastRow="0" w:firstColumn="1" w:lastColumn="0" w:oddVBand="0" w:evenVBand="0" w:oddHBand="0" w:evenHBand="0" w:firstRowFirstColumn="0" w:firstRowLastColumn="0" w:lastRowFirstColumn="0" w:lastRowLastColumn="0"/>
+            <w:tcW w:w="428" w:type="pct"/>
+          </w:tcPr>
+          <w:p/>
+        </w:tc>
+        <w:tc>
+          <w:tcPr>
+            <w:tcW w:w="443" w:type="pct"/>
+          </w:tcPr>
+          <w:p>
+            <w:pPr>
+              <w:cnfStyle w:val="000000100000" w:firstRow="0" w:lastRow="0" w:firstColumn="0" w:lastColumn="0" w:oddVBand="0" w:evenVBand="0" w:oddHBand="1" w:evenHBand="0" w:firstRowFirstColumn="0" w:firstRowLastColumn="0" w:lastRowFirstColumn="0" w:lastRowLastColumn="0"/>
+            </w:pPr>
+          </w:p>
+        </w:tc>
+        <w:tc>
+          <w:tcPr>
+            <w:tcW w:w="2114" w:type="pct"/>
+          </w:tcPr>
+          <w:p>
+            <w:pPr>
+              <w:cnfStyle w:val="000000100000" w:firstRow="0" w:lastRow="0" w:firstColumn="0" w:lastColumn="0" w:oddVBand="0" w:evenVBand="0" w:oddHBand="1" w:evenHBand="0" w:firstRowFirstColumn="0" w:firstRowLastColumn="0" w:lastRowFirstColumn="0" w:lastRowLastColumn="0"/>
+            </w:pPr>
+          </w:p>
+        </w:tc>
+        <w:tc>
+          <w:tcPr>
+            <w:tcW w:w="2015" w:type="pct"/>
+          </w:tcPr>
+          <w:p>
+            <w:pPr>
+              <w:cnfStyle w:val="000000100000" w:firstRow="0" w:lastRow="0" w:firstColumn="0" w:lastColumn="0" w:oddVBand="0" w:evenVBand="0" w:oddHBand="1" w:evenHBand="0" w:firstRowFirstColumn="0" w:firstRowLastColumn="0" w:lastRowFirstColumn="0" w:lastRowLastColumn="0"/>
+            </w:pPr>
+          </w:p>
+        </w:tc>
+      </w:tr>
+      <w:tr>
+        <w:tc>
+          <w:tcPr>
+            <w:cnfStyle w:val="001000000000" w:firstRow="0" w:lastRow="0" w:firstColumn="1" w:lastColumn="0" w:oddVBand="0" w:evenVBand="0" w:oddHBand="0" w:evenHBand="0" w:firstRowFirstColumn="0" w:firstRowLastColumn="0" w:lastRowFirstColumn="0" w:lastRowLastColumn="0"/>
+            <w:tcW w:w="428" w:type="pct"/>
+          </w:tcPr>
+          <w:p/>
+        </w:tc>
+        <w:tc>
+          <w:tcPr>
+            <w:tcW w:w="443" w:type="pct"/>
+          </w:tcPr>
+          <w:p>
+            <w:pPr>
+              <w:cnfStyle w:val="000000000000" w:firstRow="0" w:lastRow="0" w:firstColumn="0" w:lastColumn="0" w:oddVBand="0" w:evenVBand="0" w:oddHBand="0" w:evenHBand="0" w:firstRowFirstColumn="0" w:firstRowLastColumn="0" w:lastRowFirstColumn="0" w:lastRowLastColumn="0"/>
+            </w:pPr>
+          </w:p>
+        </w:tc>
+        <w:tc>
+          <w:tcPr>
+            <w:tcW w:w="2114" w:type="pct"/>
+          </w:tcPr>
+          <w:p>
+            <w:pPr>
+              <w:cnfStyle w:val="000000000000" w:firstRow="0" w:lastRow="0" w:firstColumn="0" w:lastColumn="0" w:oddVBand="0" w:evenVBand="0" w:oddHBand="0" w:evenHBand="0" w:firstRowFirstColumn="0" w:firstRowLastColumn="0" w:lastRowFirstColumn="0" w:lastRowLastColumn="0"/>
+            </w:pPr>
+          </w:p>
+        </w:tc>
+        <w:tc>
+          <w:tcPr>
+            <w:tcW w:w="2015" w:type="pct"/>
+          </w:tcPr>
+          <w:p>
+            <w:pPr>
+              <w:cnfStyle w:val="000000000000" w:firstRow="0" w:lastRow="0" w:firstColumn="0" w:lastColumn="0" w:oddVBand="0" w:evenVBand="0" w:oddHBand="0" w:evenHBand="0" w:firstRowFirstColumn="0" w:firstRowLastColumn="0" w:lastRowFirstColumn="0" w:lastRowLastColumn="0"/>
+            </w:pPr>
+          </w:p>
+        </w:tc>
+      </w:tr>
+      <w:tr>
+        <w:trPr>
+          <w:cnfStyle w:val="000000100000" w:firstRow="0" w:lastRow="0" w:firstColumn="0" w:lastColumn="0" w:oddVBand="0" w:evenVBand="0" w:oddHBand="1" w:evenHBand="0" w:firstRowFirstColumn="0" w:firstRowLastColumn="0" w:lastRowFirstColumn="0" w:lastRowLastColumn="0"/>
+        </w:trPr>
+        <w:tc>
+          <w:tcPr>
+            <w:cnfStyle w:val="001000000000" w:firstRow="0" w:lastRow="0" w:firstColumn="1" w:lastColumn="0" w:oddVBand="0" w:evenVBand="0" w:oddHBand="0" w:evenHBand="0" w:firstRowFirstColumn="0" w:firstRowLastColumn="0" w:lastRowFirstColumn="0" w:lastRowLastColumn="0"/>
+            <w:tcW w:w="428" w:type="pct"/>
+          </w:tcPr>
+          <w:p/>
+        </w:tc>
+        <w:tc>
+          <w:tcPr>
+            <w:tcW w:w="443" w:type="pct"/>
+          </w:tcPr>
+          <w:p>
+            <w:pPr>
+              <w:cnfStyle w:val="000000100000" w:firstRow="0" w:lastRow="0" w:firstColumn="0" w:lastColumn="0" w:oddVBand="0" w:evenVBand="0" w:oddHBand="1" w:evenHBand="0" w:firstRowFirstColumn="0" w:firstRowLastColumn="0" w:lastRowFirstColumn="0" w:lastRowLastColumn="0"/>
+            </w:pPr>
+          </w:p>
+        </w:tc>
+        <w:tc>
+          <w:tcPr>
+            <w:tcW w:w="2114" w:type="pct"/>
+          </w:tcPr>
+          <w:p>
+            <w:pPr>
+              <w:cnfStyle w:val="000000100000" w:firstRow="0" w:lastRow="0" w:firstColumn="0" w:lastColumn="0" w:oddVBand="0" w:evenVBand="0" w:oddHBand="1" w:evenHBand="0" w:firstRowFirstColumn="0" w:firstRowLastColumn="0" w:lastRowFirstColumn="0" w:lastRowLastColumn="0"/>
+            </w:pPr>
+          </w:p>
+        </w:tc>
+        <w:tc>
+          <w:tcPr>
+            <w:tcW w:w="2015" w:type="pct"/>
+          </w:tcPr>
+          <w:p>
+            <w:pPr>
+              <w:cnfStyle w:val="000000100000" w:firstRow="0" w:lastRow="0" w:firstColumn="0" w:lastColumn="0" w:oddVBand="0" w:evenVBand="0" w:oddHBand="1" w:evenHBand="0" w:firstRowFirstColumn="0" w:firstRowLastColumn="0" w:lastRowFirstColumn="0" w:lastRowLastColumn="0"/>
+            </w:pPr>
+          </w:p>
+        </w:tc>
+      </w:tr>
+      <w:tr>
+        <w:tc>
+          <w:tcPr>
+            <w:cnfStyle w:val="001000000000" w:firstRow="0" w:lastRow="0" w:firstColumn="1" w:lastColumn="0" w:oddVBand="0" w:evenVBand="0" w:oddHBand="0" w:evenHBand="0" w:firstRowFirstColumn="0" w:firstRowLastColumn="0" w:lastRowFirstColumn="0" w:lastRowLastColumn="0"/>
+            <w:tcW w:w="428" w:type="pct"/>
+          </w:tcPr>
+          <w:p/>
+        </w:tc>
+        <w:tc>
+          <w:tcPr>
+            <w:tcW w:w="443" w:type="pct"/>
+          </w:tcPr>
+          <w:p>
+            <w:pPr>
+              <w:cnfStyle w:val="000000000000" w:firstRow="0" w:lastRow="0" w:firstColumn="0" w:lastColumn="0" w:oddVBand="0" w:evenVBand="0" w:oddHBand="0" w:evenHBand="0" w:firstRowFirstColumn="0" w:firstRowLastColumn="0" w:lastRowFirstColumn="0" w:lastRowLastColumn="0"/>
+            </w:pPr>
+          </w:p>
+        </w:tc>
+        <w:tc>
+          <w:tcPr>
+            <w:tcW w:w="2114" w:type="pct"/>
+          </w:tcPr>
+          <w:p>
+            <w:pPr>
+              <w:cnfStyle w:val="000000000000" w:firstRow="0" w:lastRow="0" w:firstColumn="0" w:lastColumn="0" w:oddVBand="0" w:evenVBand="0" w:oddHBand="0" w:evenHBand="0" w:firstRowFirstColumn="0" w:firstRowLastColumn="0" w:lastRowFirstColumn="0" w:lastRowLastColumn="0"/>
+            </w:pPr>
+          </w:p>
+        </w:tc>
+        <w:tc>
+          <w:tcPr>
+            <w:tcW w:w="2015" w:type="pct"/>
+          </w:tcPr>
+          <w:p>
+            <w:pPr>
+              <w:cnfStyle w:val="000000000000" w:firstRow="0" w:lastRow="0" w:firstColumn="0" w:lastColumn="0" w:oddVBand="0" w:evenVBand="0" w:oddHBand="0" w:evenHBand="0" w:firstRowFirstColumn="0" w:firstRowLastColumn="0" w:lastRowFirstColumn="0" w:lastRowLastColumn="0"/>
+            </w:pPr>
+          </w:p>
+        </w:tc>
+      </w:tr>
+      <w:tr>
+        <w:trPr>
+          <w:cnfStyle w:val="000000100000" w:firstRow="0" w:lastRow="0" w:firstColumn="0" w:lastColumn="0" w:oddVBand="0" w:evenVBand="0" w:oddHBand="1" w:evenHBand="0" w:firstRowFirstColumn="0" w:firstRowLastColumn="0" w:lastRowFirstColumn="0" w:lastRowLastColumn="0"/>
+        </w:trPr>
+        <w:tc>
+          <w:tcPr>
+            <w:cnfStyle w:val="001000000000" w:firstRow="0" w:lastRow="0" w:firstColumn="1" w:lastColumn="0" w:oddVBand="0" w:evenVBand="0" w:oddHBand="0" w:evenHBand="0" w:firstRowFirstColumn="0" w:firstRowLastColumn="0" w:lastRowFirstColumn="0" w:lastRowLastColumn="0"/>
+            <w:tcW w:w="428" w:type="pct"/>
+          </w:tcPr>
+          <w:p/>
+        </w:tc>
+        <w:tc>
+          <w:tcPr>
+            <w:tcW w:w="443" w:type="pct"/>
+          </w:tcPr>
+          <w:p>
+            <w:pPr>
+              <w:cnfStyle w:val="000000100000" w:firstRow="0" w:lastRow="0" w:firstColumn="0" w:lastColumn="0" w:oddVBand="0" w:evenVBand="0" w:oddHBand="1" w:evenHBand="0" w:firstRowFirstColumn="0" w:firstRowLastColumn="0" w:lastRowFirstColumn="0" w:lastRowLastColumn="0"/>
+            </w:pPr>
+          </w:p>
+        </w:tc>
+        <w:tc>
+          <w:tcPr>
+            <w:tcW w:w="2114" w:type="pct"/>
+          </w:tcPr>
+          <w:p>
+            <w:pPr>
+              <w:cnfStyle w:val="000000100000" w:firstRow="0" w:lastRow="0" w:firstColumn="0" w:lastColumn="0" w:oddVBand="0" w:evenVBand="0" w:oddHBand="1" w:evenHBand="0" w:firstRowFirstColumn="0" w:firstRowLastColumn="0" w:lastRowFirstColumn="0" w:lastRowLastColumn="0"/>
+            </w:pPr>
+          </w:p>
+        </w:tc>
+        <w:tc>
+          <w:tcPr>
+            <w:tcW w:w="2015" w:type="pct"/>
+          </w:tcPr>
+          <w:p>
+            <w:pPr>
+              <w:cnfStyle w:val="000000100000" w:firstRow="0" w:lastRow="0" w:firstColumn="0" w:lastColumn="0" w:oddVBand="0" w:evenVBand="0" w:oddHBand="1" w:evenHBand="0" w:firstRowFirstColumn="0" w:firstRowLastColumn="0" w:lastRowFirstColumn="0" w:lastRowLastColumn="0"/>
+            </w:pPr>
+          </w:p>
+        </w:tc>
+      </w:tr>
+      <w:tr>
+        <w:tc>
+          <w:tcPr>
+            <w:cnfStyle w:val="001000000000" w:firstRow="0" w:lastRow="0" w:firstColumn="1" w:lastColumn="0" w:oddVBand="0" w:evenVBand="0" w:oddHBand="0" w:evenHBand="0" w:firstRowFirstColumn="0" w:firstRowLastColumn="0" w:lastRowFirstColumn="0" w:lastRowLastColumn="0"/>
+            <w:tcW w:w="428" w:type="pct"/>
+          </w:tcPr>
+          <w:p/>
+        </w:tc>
+        <w:tc>
+          <w:tcPr>
+            <w:tcW w:w="443" w:type="pct"/>
+          </w:tcPr>
+          <w:p>
+            <w:pPr>
+              <w:cnfStyle w:val="000000000000" w:firstRow="0" w:lastRow="0" w:firstColumn="0" w:lastColumn="0" w:oddVBand="0" w:evenVBand="0" w:oddHBand="0" w:evenHBand="0" w:firstRowFirstColumn="0" w:firstRowLastColumn="0" w:lastRowFirstColumn="0" w:lastRowLastColumn="0"/>
+            </w:pPr>
+          </w:p>
+        </w:tc>
+        <w:tc>
+          <w:tcPr>
+            <w:tcW w:w="2114" w:type="pct"/>
+          </w:tcPr>
+          <w:p>
+            <w:pPr>
+              <w:cnfStyle w:val="000000000000" w:firstRow="0" w:lastRow="0" w:firstColumn="0" w:lastColumn="0" w:oddVBand="0" w:evenVBand="0" w:oddHBand="0" w:evenHBand="0" w:firstRowFirstColumn="0" w:firstRowLastColumn="0" w:lastRowFirstColumn="0" w:lastRowLastColumn="0"/>
+            </w:pPr>
+          </w:p>
+        </w:tc>
+        <w:tc>
+          <w:tcPr>
+            <w:tcW w:w="2015" w:type="pct"/>
+          </w:tcPr>
+          <w:p>
+            <w:pPr>
+              <w:cnfStyle w:val="000000000000" w:firstRow="0" w:lastRow="0" w:firstColumn="0" w:lastColumn="0" w:oddVBand="0" w:evenVBand="0" w:oddHBand="0" w:evenHBand="0" w:firstRowFirstColumn="0" w:firstRowLastColumn="0" w:lastRowFirstColumn="0" w:lastRowLastColumn="0"/>
+            </w:pPr>
+          </w:p>
+        </w:tc>
+      </w:tr>
+    </w:tbl>
+    <w:p/>
+    <w:p>
+      <w:r>
+        <w:br w:type="page"/>
+      </w:r>
+    </w:p>
+    <w:p>
+      <w:pPr>
+        <w:pStyle w:val="Heading2"/>
+      </w:pPr>
+      <w:r>
+        <w:t>Use Cases</w:t>
+      </w:r>
     </w:p>
     <w:p>
       <w:pPr>
@@ -4041,7 +3622,7 @@
                     </pic:cNvPicPr>
                   </pic:nvPicPr>
                   <pic:blipFill>
-                    <a:blip r:embed="rId11"/>
+                    <a:blip r:embed="rId10"/>
                     <a:stretch>
                       <a:fillRect/>
                     </a:stretch>
@@ -4129,6 +3710,9 @@
               <w:cnfStyle w:val="000000100000" w:firstRow="0" w:lastRow="0" w:firstColumn="0" w:lastColumn="0" w:oddVBand="0" w:evenVBand="0" w:oddHBand="1" w:evenHBand="0" w:firstRowFirstColumn="0" w:firstRowLastColumn="0" w:lastRowFirstColumn="0" w:lastRowLastColumn="0"/>
             </w:pPr>
             <w:r>
+              <w:t xml:space="preserve">UC1, </w:t>
+            </w:r>
+            <w:r>
               <w:t>Log in</w:t>
             </w:r>
           </w:p>
@@ -4276,7 +3860,7 @@
         <w:tblLook w:val="04A0" w:firstRow="1" w:lastRow="0" w:firstColumn="1" w:lastColumn="0" w:noHBand="0" w:noVBand="1"/>
       </w:tblPr>
       <w:tblGrid>
-        <w:gridCol w:w="6264"/>
+        <w:gridCol w:w="6379"/>
         <w:gridCol w:w="3096"/>
       </w:tblGrid>
       <w:tr>
@@ -4381,7 +3965,7 @@
                           </pic:cNvPicPr>
                         </pic:nvPicPr>
                         <pic:blipFill>
-                          <a:blip r:embed="rId12"/>
+                          <a:blip r:embed="rId11"/>
                           <a:stretch>
                             <a:fillRect/>
                           </a:stretch>
@@ -4451,7 +4035,7 @@
                     </pic:cNvPicPr>
                   </pic:nvPicPr>
                   <pic:blipFill>
-                    <a:blip r:embed="rId13"/>
+                    <a:blip r:embed="rId12"/>
                     <a:stretch>
                       <a:fillRect/>
                     </a:stretch>
@@ -4539,6 +4123,9 @@
               <w:cnfStyle w:val="000000100000" w:firstRow="0" w:lastRow="0" w:firstColumn="0" w:lastColumn="0" w:oddVBand="0" w:evenVBand="0" w:oddHBand="1" w:evenHBand="0" w:firstRowFirstColumn="0" w:firstRowLastColumn="0" w:lastRowFirstColumn="0" w:lastRowLastColumn="0"/>
             </w:pPr>
             <w:r>
+              <w:t xml:space="preserve">UC2.1, </w:t>
+            </w:r>
+            <w:r>
               <w:t>Add new user.</w:t>
             </w:r>
           </w:p>
@@ -4808,7 +4395,7 @@
                           </pic:cNvPicPr>
                         </pic:nvPicPr>
                         <pic:blipFill>
-                          <a:blip r:embed="rId14"/>
+                          <a:blip r:embed="rId13"/>
                           <a:stretch>
                             <a:fillRect/>
                           </a:stretch>
@@ -4879,7 +4466,7 @@
                     </pic:cNvPicPr>
                   </pic:nvPicPr>
                   <pic:blipFill>
-                    <a:blip r:embed="rId15"/>
+                    <a:blip r:embed="rId14"/>
                     <a:stretch>
                       <a:fillRect/>
                     </a:stretch>
@@ -4967,6 +4554,9 @@
               <w:cnfStyle w:val="000000100000" w:firstRow="0" w:lastRow="0" w:firstColumn="0" w:lastColumn="0" w:oddVBand="0" w:evenVBand="0" w:oddHBand="1" w:evenHBand="0" w:firstRowFirstColumn="0" w:firstRowLastColumn="0" w:lastRowFirstColumn="0" w:lastRowLastColumn="0"/>
             </w:pPr>
             <w:r>
+              <w:t xml:space="preserve">UC2.2, </w:t>
+            </w:r>
+            <w:r>
               <w:t>View users</w:t>
             </w:r>
           </w:p>
@@ -5255,7 +4845,7 @@
                           </pic:cNvPicPr>
                         </pic:nvPicPr>
                         <pic:blipFill>
-                          <a:blip r:embed="rId16"/>
+                          <a:blip r:embed="rId15"/>
                           <a:stretch>
                             <a:fillRect/>
                           </a:stretch>
@@ -5334,7 +4924,7 @@
                     </pic:cNvPicPr>
                   </pic:nvPicPr>
                   <pic:blipFill>
-                    <a:blip r:embed="rId17"/>
+                    <a:blip r:embed="rId16"/>
                     <a:stretch>
                       <a:fillRect/>
                     </a:stretch>
@@ -5422,6 +5012,9 @@
               <w:cnfStyle w:val="000000100000" w:firstRow="0" w:lastRow="0" w:firstColumn="0" w:lastColumn="0" w:oddVBand="0" w:evenVBand="0" w:oddHBand="1" w:evenHBand="0" w:firstRowFirstColumn="0" w:firstRowLastColumn="0" w:lastRowFirstColumn="0" w:lastRowLastColumn="0"/>
             </w:pPr>
             <w:r>
+              <w:t xml:space="preserve">UC2.3, </w:t>
+            </w:r>
+            <w:r>
               <w:t>Update user</w:t>
             </w:r>
           </w:p>
@@ -5713,7 +5306,7 @@
                           </pic:cNvPicPr>
                         </pic:nvPicPr>
                         <pic:blipFill>
-                          <a:blip r:embed="rId18"/>
+                          <a:blip r:embed="rId17"/>
                           <a:stretch>
                             <a:fillRect/>
                           </a:stretch>
@@ -5783,7 +5376,7 @@
                     </pic:cNvPicPr>
                   </pic:nvPicPr>
                   <pic:blipFill>
-                    <a:blip r:embed="rId19"/>
+                    <a:blip r:embed="rId18"/>
                     <a:stretch>
                       <a:fillRect/>
                     </a:stretch>
@@ -5871,6 +5464,9 @@
               <w:cnfStyle w:val="000000100000" w:firstRow="0" w:lastRow="0" w:firstColumn="0" w:lastColumn="0" w:oddVBand="0" w:evenVBand="0" w:oddHBand="1" w:evenHBand="0" w:firstRowFirstColumn="0" w:firstRowLastColumn="0" w:lastRowFirstColumn="0" w:lastRowLastColumn="0"/>
             </w:pPr>
             <w:r>
+              <w:t xml:space="preserve">UC2.4, </w:t>
+            </w:r>
+            <w:r>
               <w:t>Delete user</w:t>
             </w:r>
           </w:p>
@@ -6186,7 +5782,7 @@
                           </pic:cNvPicPr>
                         </pic:nvPicPr>
                         <pic:blipFill>
-                          <a:blip r:embed="rId20"/>
+                          <a:blip r:embed="rId19"/>
                           <a:stretch>
                             <a:fillRect/>
                           </a:stretch>
@@ -6264,7 +5860,7 @@
                     </pic:cNvPicPr>
                   </pic:nvPicPr>
                   <pic:blipFill>
-                    <a:blip r:embed="rId21"/>
+                    <a:blip r:embed="rId20"/>
                     <a:stretch>
                       <a:fillRect/>
                     </a:stretch>
@@ -6352,6 +5948,9 @@
               <w:cnfStyle w:val="000000100000" w:firstRow="0" w:lastRow="0" w:firstColumn="0" w:lastColumn="0" w:oddVBand="0" w:evenVBand="0" w:oddHBand="1" w:evenHBand="0" w:firstRowFirstColumn="0" w:firstRowLastColumn="0" w:lastRowFirstColumn="0" w:lastRowLastColumn="0"/>
             </w:pPr>
             <w:r>
+              <w:t xml:space="preserve">UC3.1, </w:t>
+            </w:r>
+            <w:r>
               <w:t>Add new Employee.</w:t>
             </w:r>
           </w:p>
@@ -6643,7 +6242,7 @@
                           </pic:cNvPicPr>
                         </pic:nvPicPr>
                         <pic:blipFill>
-                          <a:blip r:embed="rId22"/>
+                          <a:blip r:embed="rId21"/>
                           <a:stretch>
                             <a:fillRect/>
                           </a:stretch>
@@ -6714,7 +6313,7 @@
                     </pic:cNvPicPr>
                   </pic:nvPicPr>
                   <pic:blipFill>
-                    <a:blip r:embed="rId23"/>
+                    <a:blip r:embed="rId22"/>
                     <a:stretch>
                       <a:fillRect/>
                     </a:stretch>
@@ -6802,6 +6401,9 @@
               <w:cnfStyle w:val="000000100000" w:firstRow="0" w:lastRow="0" w:firstColumn="0" w:lastColumn="0" w:oddVBand="0" w:evenVBand="0" w:oddHBand="1" w:evenHBand="0" w:firstRowFirstColumn="0" w:firstRowLastColumn="0" w:lastRowFirstColumn="0" w:lastRowLastColumn="0"/>
             </w:pPr>
             <w:r>
+              <w:t xml:space="preserve">UC3.2, </w:t>
+            </w:r>
+            <w:r>
               <w:t>View employees</w:t>
             </w:r>
           </w:p>
@@ -6963,7 +6565,7 @@
         <w:tblLook w:val="04A0" w:firstRow="1" w:lastRow="0" w:firstColumn="1" w:lastColumn="0" w:noHBand="0" w:noVBand="1"/>
       </w:tblPr>
       <w:tblGrid>
-        <w:gridCol w:w="6294"/>
+        <w:gridCol w:w="6379"/>
         <w:gridCol w:w="3066"/>
       </w:tblGrid>
       <w:tr>
@@ -7090,7 +6692,7 @@
                           </pic:cNvPicPr>
                         </pic:nvPicPr>
                         <pic:blipFill>
-                          <a:blip r:embed="rId24"/>
+                          <a:blip r:embed="rId23"/>
                           <a:stretch>
                             <a:fillRect/>
                           </a:stretch>
@@ -7159,7 +6761,7 @@
                     </pic:cNvPicPr>
                   </pic:nvPicPr>
                   <pic:blipFill>
-                    <a:blip r:embed="rId25"/>
+                    <a:blip r:embed="rId24"/>
                     <a:stretch>
                       <a:fillRect/>
                     </a:stretch>
@@ -7247,6 +6849,9 @@
               <w:cnfStyle w:val="000000100000" w:firstRow="0" w:lastRow="0" w:firstColumn="0" w:lastColumn="0" w:oddVBand="0" w:evenVBand="0" w:oddHBand="1" w:evenHBand="0" w:firstRowFirstColumn="0" w:firstRowLastColumn="0" w:lastRowFirstColumn="0" w:lastRowLastColumn="0"/>
             </w:pPr>
             <w:r>
+              <w:t xml:space="preserve">UC3.3, </w:t>
+            </w:r>
+            <w:r>
               <w:t>Update Employee.</w:t>
             </w:r>
           </w:p>
@@ -7415,7 +7020,7 @@
         <w:tblLook w:val="04A0" w:firstRow="1" w:lastRow="0" w:firstColumn="1" w:lastColumn="0" w:noHBand="0" w:noVBand="1"/>
       </w:tblPr>
       <w:tblGrid>
-        <w:gridCol w:w="6354"/>
+        <w:gridCol w:w="6379"/>
         <w:gridCol w:w="3006"/>
       </w:tblGrid>
       <w:tr>
@@ -7544,7 +7149,7 @@
                           </pic:cNvPicPr>
                         </pic:nvPicPr>
                         <pic:blipFill>
-                          <a:blip r:embed="rId26"/>
+                          <a:blip r:embed="rId25"/>
                           <a:stretch>
                             <a:fillRect/>
                           </a:stretch>
@@ -7614,7 +7219,7 @@
                     </pic:cNvPicPr>
                   </pic:nvPicPr>
                   <pic:blipFill>
-                    <a:blip r:embed="rId27"/>
+                    <a:blip r:embed="rId26"/>
                     <a:stretch>
                       <a:fillRect/>
                     </a:stretch>
@@ -7702,6 +7307,9 @@
               <w:cnfStyle w:val="000000100000" w:firstRow="0" w:lastRow="0" w:firstColumn="0" w:lastColumn="0" w:oddVBand="0" w:evenVBand="0" w:oddHBand="1" w:evenHBand="0" w:firstRowFirstColumn="0" w:firstRowLastColumn="0" w:lastRowFirstColumn="0" w:lastRowLastColumn="0"/>
             </w:pPr>
             <w:r>
+              <w:t xml:space="preserve">UC3.4, </w:t>
+            </w:r>
+            <w:r>
               <w:t>Delete Employee.</w:t>
             </w:r>
           </w:p>
@@ -7993,7 +7601,7 @@
                           </pic:cNvPicPr>
                         </pic:nvPicPr>
                         <pic:blipFill>
-                          <a:blip r:embed="rId28"/>
+                          <a:blip r:embed="rId27"/>
                           <a:stretch>
                             <a:fillRect/>
                           </a:stretch>
@@ -8064,7 +7672,7 @@
                     </pic:cNvPicPr>
                   </pic:nvPicPr>
                   <pic:blipFill>
-                    <a:blip r:embed="rId29"/>
+                    <a:blip r:embed="rId28"/>
                     <a:stretch>
                       <a:fillRect/>
                     </a:stretch>
@@ -8152,6 +7760,9 @@
               <w:cnfStyle w:val="000000100000" w:firstRow="0" w:lastRow="0" w:firstColumn="0" w:lastColumn="0" w:oddVBand="0" w:evenVBand="0" w:oddHBand="1" w:evenHBand="0" w:firstRowFirstColumn="0" w:firstRowLastColumn="0" w:lastRowFirstColumn="0" w:lastRowLastColumn="0"/>
             </w:pPr>
             <w:r>
+              <w:t xml:space="preserve">UC3.2.1, </w:t>
+            </w:r>
+            <w:r>
               <w:t>View cross-utilized employees</w:t>
             </w:r>
           </w:p>
@@ -8458,7 +8069,7 @@
                           </pic:cNvPicPr>
                         </pic:nvPicPr>
                         <pic:blipFill>
-                          <a:blip r:embed="rId30"/>
+                          <a:blip r:embed="rId29"/>
                           <a:stretch>
                             <a:fillRect/>
                           </a:stretch>
@@ -8534,7 +8145,7 @@
                     </pic:cNvPicPr>
                   </pic:nvPicPr>
                   <pic:blipFill>
-                    <a:blip r:embed="rId31"/>
+                    <a:blip r:embed="rId30"/>
                     <a:stretch>
                       <a:fillRect/>
                     </a:stretch>
@@ -8622,6 +8233,9 @@
               <w:cnfStyle w:val="000000100000" w:firstRow="0" w:lastRow="0" w:firstColumn="0" w:lastColumn="0" w:oddVBand="0" w:evenVBand="0" w:oddHBand="1" w:evenHBand="0" w:firstRowFirstColumn="0" w:firstRowLastColumn="0" w:lastRowFirstColumn="0" w:lastRowLastColumn="0"/>
             </w:pPr>
             <w:r>
+              <w:t xml:space="preserve">UC3.2.2, </w:t>
+            </w:r>
+            <w:r>
               <w:t>View over-utilized employees</w:t>
             </w:r>
           </w:p>
@@ -8928,7 +8542,7 @@
                           </pic:cNvPicPr>
                         </pic:nvPicPr>
                         <pic:blipFill>
-                          <a:blip r:embed="rId32"/>
+                          <a:blip r:embed="rId31"/>
                           <a:stretch>
                             <a:fillRect/>
                           </a:stretch>
@@ -9004,7 +8618,7 @@
                     </pic:cNvPicPr>
                   </pic:nvPicPr>
                   <pic:blipFill>
-                    <a:blip r:embed="rId33"/>
+                    <a:blip r:embed="rId32"/>
                     <a:stretch>
                       <a:fillRect/>
                     </a:stretch>
@@ -9092,6 +8706,9 @@
               <w:cnfStyle w:val="000000100000" w:firstRow="0" w:lastRow="0" w:firstColumn="0" w:lastColumn="0" w:oddVBand="0" w:evenVBand="0" w:oddHBand="1" w:evenHBand="0" w:firstRowFirstColumn="0" w:firstRowLastColumn="0" w:lastRowFirstColumn="0" w:lastRowLastColumn="0"/>
             </w:pPr>
             <w:r>
+              <w:t xml:space="preserve">UC4.1, </w:t>
+            </w:r>
+            <w:r>
               <w:t>Add project</w:t>
             </w:r>
           </w:p>
@@ -9355,7 +8972,7 @@
                           </pic:cNvPicPr>
                         </pic:nvPicPr>
                         <pic:blipFill>
-                          <a:blip r:embed="rId34"/>
+                          <a:blip r:embed="rId33"/>
                           <a:stretch>
                             <a:fillRect/>
                           </a:stretch>
@@ -9432,7 +9049,7 @@
                     </pic:cNvPicPr>
                   </pic:nvPicPr>
                   <pic:blipFill>
-                    <a:blip r:embed="rId35"/>
+                    <a:blip r:embed="rId34"/>
                     <a:stretch>
                       <a:fillRect/>
                     </a:stretch>
@@ -9520,6 +9137,9 @@
               <w:cnfStyle w:val="000000100000" w:firstRow="0" w:lastRow="0" w:firstColumn="0" w:lastColumn="0" w:oddVBand="0" w:evenVBand="0" w:oddHBand="1" w:evenHBand="0" w:firstRowFirstColumn="0" w:firstRowLastColumn="0" w:lastRowFirstColumn="0" w:lastRowLastColumn="0"/>
             </w:pPr>
             <w:r>
+              <w:t xml:space="preserve">UC4.2, </w:t>
+            </w:r>
+            <w:r>
               <w:t>View projects</w:t>
             </w:r>
           </w:p>
@@ -9799,7 +9419,7 @@
                           </pic:cNvPicPr>
                         </pic:nvPicPr>
                         <pic:blipFill>
-                          <a:blip r:embed="rId36"/>
+                          <a:blip r:embed="rId35"/>
                           <a:stretch>
                             <a:fillRect/>
                           </a:stretch>
@@ -9870,7 +9490,7 @@
                     </pic:cNvPicPr>
                   </pic:nvPicPr>
                   <pic:blipFill>
-                    <a:blip r:embed="rId37"/>
+                    <a:blip r:embed="rId36"/>
                     <a:stretch>
                       <a:fillRect/>
                     </a:stretch>
@@ -9958,6 +9578,9 @@
               <w:cnfStyle w:val="000000100000" w:firstRow="0" w:lastRow="0" w:firstColumn="0" w:lastColumn="0" w:oddVBand="0" w:evenVBand="0" w:oddHBand="1" w:evenHBand="0" w:firstRowFirstColumn="0" w:firstRowLastColumn="0" w:lastRowFirstColumn="0" w:lastRowLastColumn="0"/>
             </w:pPr>
             <w:r>
+              <w:t xml:space="preserve">UC4.3, </w:t>
+            </w:r>
+            <w:r>
               <w:t>Update project</w:t>
             </w:r>
           </w:p>
@@ -10262,7 +9885,7 @@
                           </pic:cNvPicPr>
                         </pic:nvPicPr>
                         <pic:blipFill>
-                          <a:blip r:embed="rId38"/>
+                          <a:blip r:embed="rId37"/>
                           <a:stretch>
                             <a:fillRect/>
                           </a:stretch>
@@ -10339,7 +9962,7 @@
                     </pic:cNvPicPr>
                   </pic:nvPicPr>
                   <pic:blipFill>
-                    <a:blip r:embed="rId39"/>
+                    <a:blip r:embed="rId38"/>
                     <a:stretch>
                       <a:fillRect/>
                     </a:stretch>
@@ -10427,6 +10050,9 @@
               <w:cnfStyle w:val="000000100000" w:firstRow="0" w:lastRow="0" w:firstColumn="0" w:lastColumn="0" w:oddVBand="0" w:evenVBand="0" w:oddHBand="1" w:evenHBand="0" w:firstRowFirstColumn="0" w:firstRowLastColumn="0" w:lastRowFirstColumn="0" w:lastRowLastColumn="0"/>
             </w:pPr>
             <w:r>
+              <w:t xml:space="preserve">UC4.4, </w:t>
+            </w:r>
+            <w:r>
               <w:t>Delete project</w:t>
             </w:r>
           </w:p>
@@ -10718,7 +10344,7 @@
                           </pic:cNvPicPr>
                         </pic:nvPicPr>
                         <pic:blipFill>
-                          <a:blip r:embed="rId40"/>
+                          <a:blip r:embed="rId39"/>
                           <a:stretch>
                             <a:fillRect/>
                           </a:stretch>
@@ -10796,7 +10422,7 @@
                     </pic:cNvPicPr>
                   </pic:nvPicPr>
                   <pic:blipFill>
-                    <a:blip r:embed="rId41"/>
+                    <a:blip r:embed="rId40"/>
                     <a:stretch>
                       <a:fillRect/>
                     </a:stretch>
@@ -10884,6 +10510,9 @@
               <w:cnfStyle w:val="000000100000" w:firstRow="0" w:lastRow="0" w:firstColumn="0" w:lastColumn="0" w:oddVBand="0" w:evenVBand="0" w:oddHBand="1" w:evenHBand="0" w:firstRowFirstColumn="0" w:firstRowLastColumn="0" w:lastRowFirstColumn="0" w:lastRowLastColumn="0"/>
             </w:pPr>
             <w:r>
+              <w:t xml:space="preserve">UC4.1.1, </w:t>
+            </w:r>
+            <w:r>
               <w:t>Assign project leaders.</w:t>
             </w:r>
           </w:p>
@@ -11153,7 +10782,7 @@
                           </pic:cNvPicPr>
                         </pic:nvPicPr>
                         <pic:blipFill>
-                          <a:blip r:embed="rId42"/>
+                          <a:blip r:embed="rId41"/>
                           <a:stretch>
                             <a:fillRect/>
                           </a:stretch>
@@ -11231,7 +10860,7 @@
                     </pic:cNvPicPr>
                   </pic:nvPicPr>
                   <pic:blipFill>
-                    <a:blip r:embed="rId43"/>
+                    <a:blip r:embed="rId42"/>
                     <a:stretch>
                       <a:fillRect/>
                     </a:stretch>
@@ -11319,6 +10948,9 @@
               <w:cnfStyle w:val="000000100000" w:firstRow="0" w:lastRow="0" w:firstColumn="0" w:lastColumn="0" w:oddVBand="0" w:evenVBand="0" w:oddHBand="1" w:evenHBand="0" w:firstRowFirstColumn="0" w:firstRowLastColumn="0" w:lastRowFirstColumn="0" w:lastRowLastColumn="0"/>
             </w:pPr>
             <w:r>
+              <w:t xml:space="preserve">UC4.3.1, </w:t>
+            </w:r>
+            <w:r>
               <w:t>A</w:t>
             </w:r>
             <w:r>
@@ -11727,7 +11359,7 @@
                           </pic:cNvPicPr>
                         </pic:nvPicPr>
                         <pic:blipFill>
-                          <a:blip r:embed="rId44"/>
+                          <a:blip r:embed="rId43"/>
                           <a:stretch>
                             <a:fillRect/>
                           </a:stretch>
@@ -11804,7 +11436,7 @@
                     </pic:cNvPicPr>
                   </pic:nvPicPr>
                   <pic:blipFill>
-                    <a:blip r:embed="rId45"/>
+                    <a:blip r:embed="rId44"/>
                     <a:stretch>
                       <a:fillRect/>
                     </a:stretch>
@@ -11892,6 +11524,9 @@
               <w:cnfStyle w:val="000000100000" w:firstRow="0" w:lastRow="0" w:firstColumn="0" w:lastColumn="0" w:oddVBand="0" w:evenVBand="0" w:oddHBand="1" w:evenHBand="0" w:firstRowFirstColumn="0" w:firstRowLastColumn="0" w:lastRowFirstColumn="0" w:lastRowLastColumn="0"/>
             </w:pPr>
             <w:r>
+              <w:t xml:space="preserve">UC4.3.2, </w:t>
+            </w:r>
+            <w:r>
               <w:t>Mark project as done</w:t>
             </w:r>
           </w:p>
@@ -12288,7 +11923,7 @@
                           </pic:cNvPicPr>
                         </pic:nvPicPr>
                         <pic:blipFill>
-                          <a:blip r:embed="rId46"/>
+                          <a:blip r:embed="rId45"/>
                           <a:stretch>
                             <a:fillRect/>
                           </a:stretch>
@@ -12364,7 +11999,7 @@
                     </pic:cNvPicPr>
                   </pic:nvPicPr>
                   <pic:blipFill>
-                    <a:blip r:embed="rId47"/>
+                    <a:blip r:embed="rId46"/>
                     <a:stretch>
                       <a:fillRect/>
                     </a:stretch>
@@ -12452,6 +12087,9 @@
               <w:cnfStyle w:val="000000100000" w:firstRow="0" w:lastRow="0" w:firstColumn="0" w:lastColumn="0" w:oddVBand="0" w:evenVBand="0" w:oddHBand="1" w:evenHBand="0" w:firstRowFirstColumn="0" w:firstRowLastColumn="0" w:lastRowFirstColumn="0" w:lastRowLastColumn="0"/>
             </w:pPr>
             <w:r>
+              <w:t xml:space="preserve">UC4.3.3, </w:t>
+            </w:r>
+            <w:r>
               <w:t>Update project capacity</w:t>
             </w:r>
           </w:p>
@@ -12851,7 +12489,7 @@
                           </pic:cNvPicPr>
                         </pic:nvPicPr>
                         <pic:blipFill>
-                          <a:blip r:embed="rId48"/>
+                          <a:blip r:embed="rId47"/>
                           <a:stretch>
                             <a:fillRect/>
                           </a:stretch>
@@ -12927,7 +12565,7 @@
                     </pic:cNvPicPr>
                   </pic:nvPicPr>
                   <pic:blipFill>
-                    <a:blip r:embed="rId49"/>
+                    <a:blip r:embed="rId48"/>
                     <a:stretch>
                       <a:fillRect/>
                     </a:stretch>
@@ -13015,6 +12653,9 @@
               <w:cnfStyle w:val="000000100000" w:firstRow="0" w:lastRow="0" w:firstColumn="0" w:lastColumn="0" w:oddVBand="0" w:evenVBand="0" w:oddHBand="1" w:evenHBand="0" w:firstRowFirstColumn="0" w:firstRowLastColumn="0" w:lastRowFirstColumn="0" w:lastRowLastColumn="0"/>
             </w:pPr>
             <w:r>
+              <w:t xml:space="preserve">UC4.3.4, </w:t>
+            </w:r>
+            <w:r>
               <w:t>Update project capacity</w:t>
             </w:r>
           </w:p>
@@ -13411,7 +13052,7 @@
                           </pic:cNvPicPr>
                         </pic:nvPicPr>
                         <pic:blipFill>
-                          <a:blip r:embed="rId50"/>
+                          <a:blip r:embed="rId49"/>
                           <a:stretch>
                             <a:fillRect/>
                           </a:stretch>
@@ -13477,7 +13118,7 @@
                     </pic:cNvPicPr>
                   </pic:nvPicPr>
                   <pic:blipFill>
-                    <a:blip r:embed="rId51"/>
+                    <a:blip r:embed="rId50"/>
                     <a:stretch>
                       <a:fillRect/>
                     </a:stretch>
@@ -13565,6 +13206,9 @@
               <w:cnfStyle w:val="000000100000" w:firstRow="0" w:lastRow="0" w:firstColumn="0" w:lastColumn="0" w:oddVBand="0" w:evenVBand="0" w:oddHBand="1" w:evenHBand="0" w:firstRowFirstColumn="0" w:firstRowLastColumn="0" w:lastRowFirstColumn="0" w:lastRowLastColumn="0"/>
             </w:pPr>
             <w:r>
+              <w:t xml:space="preserve">UC5, </w:t>
+            </w:r>
+            <w:r>
               <w:t>View statistical details</w:t>
             </w:r>
           </w:p>
@@ -13836,7 +13480,7 @@
                           </pic:cNvPicPr>
                         </pic:nvPicPr>
                         <pic:blipFill>
-                          <a:blip r:embed="rId52"/>
+                          <a:blip r:embed="rId51"/>
                           <a:stretch>
                             <a:fillRect/>
                           </a:stretch>

</xml_diff>